<commit_message>
Revsion of lambda function and theory of oops
till question 30
</commit_message>
<xml_diff>
--- a/Assignment 2.docx
+++ b/Assignment 2.docx
@@ -132,6 +132,7 @@
     <w:p>
       <w:pPr>
         <w:numPr>
+          <w:ilvl w:val="0"/>
           <w:numId w:val="0"/>
         </w:numPr>
         <w:rPr>
@@ -163,186 +164,1054 @@
           <w:lang w:val="en-US" w:eastAsia="zh-CN" w:bidi="ar"/>
         </w:rPr>
       </w:pPr>
+    </w:p>
+    <w:p>
+      <w:pPr>
+        <w:keepNext w:val="0"/>
+        <w:keepLines w:val="0"/>
+        <w:widowControl/>
+        <w:suppressLineNumbers w:val="0"/>
+        <w:jc w:val="left"/>
+        <w:rPr>
+          <w:rFonts w:hint="default" w:ascii="SimSun" w:hAnsi="SimSun" w:eastAsia="SimSun" w:cs="SimSun"/>
+          <w:color w:val="000000"/>
+          <w:kern w:val="0"/>
+          <w:sz w:val="20"/>
+          <w:szCs w:val="20"/>
+          <w:lang w:val="en-IN" w:eastAsia="zh-CN" w:bidi="ar"/>
+        </w:rPr>
+      </w:pPr>
+      <w:r>
+        <w:rPr>
+          <w:rFonts w:ascii="SimSun" w:hAnsi="SimSun" w:eastAsia="SimSun" w:cs="SimSun"/>
+          <w:color w:val="000000"/>
+          <w:kern w:val="0"/>
+          <w:sz w:val="20"/>
+          <w:szCs w:val="20"/>
+          <w:lang w:val="en-US" w:eastAsia="zh-CN" w:bidi="ar"/>
+        </w:rPr>
+        <w:t xml:space="preserve"> What are *args and **kwargs </w:t>
+      </w:r>
+      <w:r>
+        <w:rPr>
+          <w:rFonts w:hint="default" w:ascii="SimSun" w:hAnsi="SimSun" w:eastAsia="SimSun" w:cs="SimSun"/>
+          <w:color w:val="000000"/>
+          <w:kern w:val="0"/>
+          <w:sz w:val="20"/>
+          <w:szCs w:val="20"/>
+          <w:lang w:val="en-IN" w:eastAsia="zh-CN" w:bidi="ar"/>
+        </w:rPr>
+        <w:t>?</w:t>
+      </w:r>
+    </w:p>
+    <w:p>
+      <w:pPr>
+        <w:keepNext w:val="0"/>
+        <w:keepLines w:val="0"/>
+        <w:widowControl/>
+        <w:suppressLineNumbers w:val="0"/>
+        <w:ind w:firstLine="100" w:firstLineChars="50"/>
+        <w:jc w:val="left"/>
+        <w:rPr>
+          <w:rFonts w:hint="default" w:ascii="SimSun" w:hAnsi="SimSun" w:eastAsia="SimSun" w:cs="SimSun"/>
+          <w:color w:val="000000"/>
+          <w:kern w:val="0"/>
+          <w:sz w:val="20"/>
+          <w:szCs w:val="20"/>
+          <w:lang w:val="en-IN" w:eastAsia="zh-CN" w:bidi="ar"/>
+        </w:rPr>
+      </w:pPr>
+      <w:r>
+        <w:rPr>
+          <w:rFonts w:hint="default" w:ascii="SimSun" w:hAnsi="SimSun" w:eastAsia="SimSun" w:cs="SimSun"/>
+          <w:color w:val="000000"/>
+          <w:kern w:val="0"/>
+          <w:sz w:val="20"/>
+          <w:szCs w:val="20"/>
+          <w:lang w:val="en-IN" w:eastAsia="zh-CN" w:bidi="ar"/>
+        </w:rPr>
+        <w:t>*args is object which  is used to take variable number of  non dictionary parameter in function.</w:t>
+      </w:r>
+    </w:p>
+    <w:p>
+      <w:pPr>
+        <w:keepNext w:val="0"/>
+        <w:keepLines w:val="0"/>
+        <w:widowControl/>
+        <w:suppressLineNumbers w:val="0"/>
+        <w:jc w:val="left"/>
+        <w:rPr>
+          <w:rFonts w:hint="default" w:ascii="SimSun" w:hAnsi="SimSun" w:eastAsia="SimSun" w:cs="SimSun"/>
+          <w:color w:val="000000"/>
+          <w:kern w:val="0"/>
+          <w:sz w:val="20"/>
+          <w:szCs w:val="20"/>
+          <w:lang w:val="en-IN" w:eastAsia="zh-CN" w:bidi="ar"/>
+        </w:rPr>
+      </w:pPr>
+      <w:r>
+        <w:rPr>
+          <w:rFonts w:hint="default" w:ascii="SimSun" w:hAnsi="SimSun" w:eastAsia="SimSun" w:cs="SimSun"/>
+          <w:color w:val="000000"/>
+          <w:kern w:val="0"/>
+          <w:sz w:val="20"/>
+          <w:szCs w:val="20"/>
+          <w:lang w:val="en-IN" w:eastAsia="zh-CN" w:bidi="ar"/>
+        </w:rPr>
+        <w:t xml:space="preserve"> </w:t>
+      </w:r>
+      <w:r>
+        <w:rPr>
+          <w:rFonts w:ascii="SimSun" w:hAnsi="SimSun" w:eastAsia="SimSun" w:cs="SimSun"/>
+          <w:color w:val="000000"/>
+          <w:kern w:val="0"/>
+          <w:sz w:val="20"/>
+          <w:szCs w:val="20"/>
+          <w:lang w:val="en-US" w:eastAsia="zh-CN" w:bidi="ar"/>
+        </w:rPr>
+        <w:t>**kwargs</w:t>
+      </w:r>
+      <w:r>
+        <w:rPr>
+          <w:rFonts w:hint="default" w:ascii="SimSun" w:hAnsi="SimSun" w:eastAsia="SimSun" w:cs="SimSun"/>
+          <w:color w:val="000000"/>
+          <w:kern w:val="0"/>
+          <w:sz w:val="20"/>
+          <w:szCs w:val="20"/>
+          <w:lang w:val="en-IN" w:eastAsia="zh-CN" w:bidi="ar"/>
+        </w:rPr>
+        <w:t xml:space="preserve"> is used to take the variable number of input in dictionary format in function.</w:t>
+      </w:r>
+    </w:p>
+    <w:p>
+      <w:pPr>
+        <w:numPr>
+          <w:ilvl w:val="0"/>
+          <w:numId w:val="0"/>
+        </w:numPr>
+        <w:rPr>
+          <w:rFonts w:hint="default"/>
+          <w:lang w:val="en-IN"/>
+        </w:rPr>
+      </w:pPr>
+    </w:p>
+    <w:p>
+      <w:pPr>
+        <w:numPr>
+          <w:ilvl w:val="0"/>
+          <w:numId w:val="0"/>
+        </w:numPr>
+        <w:rPr>
+          <w:rFonts w:hint="default"/>
+          <w:lang w:val="en-IN"/>
+        </w:rPr>
+      </w:pPr>
+    </w:p>
+    <w:p>
+      <w:pPr>
+        <w:keepNext w:val="0"/>
+        <w:keepLines w:val="0"/>
+        <w:widowControl/>
+        <w:suppressLineNumbers w:val="0"/>
+        <w:jc w:val="left"/>
+      </w:pPr>
+      <w:r>
+        <w:rPr>
+          <w:rFonts w:ascii="SimSun" w:hAnsi="SimSun" w:eastAsia="SimSun" w:cs="SimSun"/>
+          <w:color w:val="000000"/>
+          <w:kern w:val="0"/>
+          <w:sz w:val="20"/>
+          <w:szCs w:val="20"/>
+          <w:lang w:val="en-US" w:eastAsia="zh-CN" w:bidi="ar"/>
+        </w:rPr>
+        <w:t xml:space="preserve"> Explain the iterator function0</w:t>
+      </w:r>
+    </w:p>
+    <w:p>
+      <w:pPr>
+        <w:numPr>
+          <w:ilvl w:val="0"/>
+          <w:numId w:val="0"/>
+        </w:numPr>
+        <w:rPr>
+          <w:rFonts w:hint="default"/>
+          <w:lang w:val="en-IN"/>
+        </w:rPr>
+      </w:pPr>
+      <w:r>
+        <w:rPr>
+          <w:rFonts w:hint="default"/>
+          <w:lang w:val="en-IN"/>
+        </w:rPr>
+        <w:t xml:space="preserve">  An object for list, tuple ,dictionary &amp; sets. It is done by using iter method and next method, next method  return the next element.</w:t>
+      </w:r>
+    </w:p>
+    <w:p>
+      <w:pPr>
+        <w:numPr>
+          <w:ilvl w:val="0"/>
+          <w:numId w:val="0"/>
+        </w:numPr>
+        <w:rPr>
+          <w:rFonts w:hint="default"/>
+          <w:lang w:val="en-IN"/>
+        </w:rPr>
+      </w:pPr>
+    </w:p>
+    <w:p>
+      <w:pPr>
+        <w:keepNext w:val="0"/>
+        <w:keepLines w:val="0"/>
+        <w:widowControl/>
+        <w:suppressLineNumbers w:val="0"/>
+        <w:jc w:val="left"/>
+        <w:rPr>
+          <w:rFonts w:ascii="SimSun" w:hAnsi="SimSun" w:eastAsia="SimSun" w:cs="SimSun"/>
+          <w:color w:val="000000"/>
+          <w:kern w:val="0"/>
+          <w:sz w:val="20"/>
+          <w:szCs w:val="20"/>
+          <w:lang w:val="en-US" w:eastAsia="zh-CN" w:bidi="ar"/>
+        </w:rPr>
+      </w:pPr>
+      <w:r>
+        <w:rPr>
+          <w:rFonts w:ascii="SimSun" w:hAnsi="SimSun" w:eastAsia="SimSun" w:cs="SimSun"/>
+          <w:color w:val="000000"/>
+          <w:kern w:val="0"/>
+          <w:sz w:val="20"/>
+          <w:szCs w:val="20"/>
+          <w:lang w:val="en-US" w:eastAsia="zh-CN" w:bidi="ar"/>
+        </w:rPr>
+        <w:t xml:space="preserve">What is encapsulation in OOP? </w:t>
+      </w:r>
+    </w:p>
+    <w:p>
+      <w:pPr>
+        <w:keepNext w:val="0"/>
+        <w:keepLines w:val="0"/>
+        <w:widowControl/>
+        <w:suppressLineNumbers w:val="0"/>
+        <w:jc w:val="left"/>
+      </w:pPr>
+      <w:r>
+        <w:rPr>
+          <w:rFonts w:ascii="SimSun" w:hAnsi="SimSun" w:eastAsia="SimSun" w:cs="SimSun"/>
+          <w:color w:val="000000"/>
+          <w:kern w:val="0"/>
+          <w:sz w:val="20"/>
+          <w:szCs w:val="20"/>
+          <w:lang w:val="en-US" w:eastAsia="zh-CN" w:bidi="ar"/>
+        </w:rPr>
+        <w:t xml:space="preserve">Encapsulation is a Python technique for combining data and functions into a </w:t>
+      </w:r>
+    </w:p>
+    <w:p>
+      <w:pPr>
+        <w:keepNext w:val="0"/>
+        <w:keepLines w:val="0"/>
+        <w:widowControl/>
+        <w:suppressLineNumbers w:val="0"/>
+        <w:jc w:val="left"/>
+      </w:pPr>
+      <w:r>
+        <w:rPr>
+          <w:rFonts w:ascii="SimSun" w:hAnsi="SimSun" w:eastAsia="SimSun" w:cs="SimSun"/>
+          <w:color w:val="000000"/>
+          <w:kern w:val="0"/>
+          <w:sz w:val="20"/>
+          <w:szCs w:val="20"/>
+          <w:lang w:val="en-US" w:eastAsia="zh-CN" w:bidi="ar"/>
+        </w:rPr>
+        <w:t xml:space="preserve">single object. A class, for instance, contains all the data (methods and variables). Encapsulation refers to the </w:t>
+      </w:r>
+    </w:p>
+    <w:p>
+      <w:pPr>
+        <w:keepNext w:val="0"/>
+        <w:keepLines w:val="0"/>
+        <w:widowControl/>
+        <w:suppressLineNumbers w:val="0"/>
+        <w:jc w:val="left"/>
+      </w:pPr>
+      <w:r>
+        <w:rPr>
+          <w:rFonts w:ascii="SimSun" w:hAnsi="SimSun" w:eastAsia="SimSun" w:cs="SimSun"/>
+          <w:color w:val="000000"/>
+          <w:kern w:val="0"/>
+          <w:sz w:val="20"/>
+          <w:szCs w:val="20"/>
+          <w:lang w:val="en-US" w:eastAsia="zh-CN" w:bidi="ar"/>
+        </w:rPr>
+        <w:t>broad concealment of an object's internal representation from areas outside of its specification</w:t>
+      </w:r>
+    </w:p>
+    <w:p>
+      <w:pPr>
+        <w:keepNext w:val="0"/>
+        <w:keepLines w:val="0"/>
+        <w:widowControl/>
+        <w:suppressLineNumbers w:val="0"/>
+        <w:jc w:val="left"/>
+        <w:rPr>
+          <w:rFonts w:ascii="SimSun" w:hAnsi="SimSun" w:eastAsia="SimSun" w:cs="SimSun"/>
+          <w:color w:val="000000"/>
+          <w:kern w:val="0"/>
+          <w:sz w:val="20"/>
+          <w:szCs w:val="20"/>
+          <w:lang w:val="en-US" w:eastAsia="zh-CN" w:bidi="ar"/>
+        </w:rPr>
+      </w:pPr>
+    </w:p>
+    <w:p>
+      <w:pPr>
+        <w:keepNext w:val="0"/>
+        <w:keepLines w:val="0"/>
+        <w:widowControl/>
+        <w:suppressLineNumbers w:val="0"/>
+        <w:jc w:val="left"/>
+        <w:rPr>
+          <w:rFonts w:ascii="SimSun" w:hAnsi="SimSun" w:eastAsia="SimSun" w:cs="SimSun"/>
+          <w:color w:val="000000"/>
+          <w:kern w:val="0"/>
+          <w:sz w:val="20"/>
+          <w:szCs w:val="20"/>
+          <w:lang w:val="en-US" w:eastAsia="zh-CN" w:bidi="ar"/>
+        </w:rPr>
+      </w:pPr>
+    </w:p>
+    <w:p>
+      <w:pPr>
+        <w:keepNext w:val="0"/>
+        <w:keepLines w:val="0"/>
+        <w:widowControl/>
+        <w:suppressLineNumbers w:val="0"/>
+        <w:jc w:val="left"/>
+        <w:rPr>
+          <w:rFonts w:ascii="SimSun" w:hAnsi="SimSun" w:eastAsia="SimSun" w:cs="SimSun"/>
+          <w:color w:val="000000"/>
+          <w:kern w:val="0"/>
+          <w:sz w:val="20"/>
+          <w:szCs w:val="20"/>
+          <w:lang w:val="en-US" w:eastAsia="zh-CN" w:bidi="ar"/>
+        </w:rPr>
+      </w:pPr>
+    </w:p>
+    <w:p>
+      <w:pPr>
+        <w:keepNext w:val="0"/>
+        <w:keepLines w:val="0"/>
+        <w:widowControl/>
+        <w:suppressLineNumbers w:val="0"/>
+        <w:jc w:val="left"/>
+        <w:rPr>
+          <w:rFonts w:ascii="SimSun" w:hAnsi="SimSun" w:eastAsia="SimSun" w:cs="SimSun"/>
+          <w:color w:val="000000"/>
+          <w:kern w:val="0"/>
+          <w:sz w:val="20"/>
+          <w:szCs w:val="20"/>
+          <w:lang w:val="en-US" w:eastAsia="zh-CN" w:bidi="ar"/>
+        </w:rPr>
+      </w:pPr>
+      <w:r>
+        <w:rPr>
+          <w:rFonts w:ascii="SimSun" w:hAnsi="SimSun" w:eastAsia="SimSun" w:cs="SimSun"/>
+          <w:color w:val="000000"/>
+          <w:kern w:val="0"/>
+          <w:sz w:val="20"/>
+          <w:szCs w:val="20"/>
+          <w:lang w:val="en-US" w:eastAsia="zh-CN" w:bidi="ar"/>
+        </w:rPr>
+        <w:t>Explain the use of access modifiers in Python classes</w:t>
+      </w:r>
+      <w:r>
+        <w:rPr>
+          <w:rFonts w:hint="default" w:ascii="SimSun" w:hAnsi="SimSun" w:eastAsia="SimSun" w:cs="SimSun"/>
+          <w:color w:val="000000"/>
+          <w:kern w:val="0"/>
+          <w:sz w:val="20"/>
+          <w:szCs w:val="20"/>
+          <w:lang w:val="en-IN" w:eastAsia="zh-CN" w:bidi="ar"/>
+        </w:rPr>
+        <w:t>?</w:t>
+      </w:r>
+      <w:r>
+        <w:rPr>
+          <w:rFonts w:ascii="SimSun" w:hAnsi="SimSun" w:eastAsia="SimSun" w:cs="SimSun"/>
+          <w:color w:val="000000"/>
+          <w:kern w:val="0"/>
+          <w:sz w:val="20"/>
+          <w:szCs w:val="20"/>
+          <w:lang w:val="en-US" w:eastAsia="zh-CN" w:bidi="ar"/>
+        </w:rPr>
+        <w:t xml:space="preserve"> </w:t>
+      </w:r>
+    </w:p>
+    <w:p>
+      <w:pPr>
+        <w:keepNext w:val="0"/>
+        <w:keepLines w:val="0"/>
+        <w:widowControl/>
+        <w:suppressLineNumbers w:val="0"/>
+        <w:jc w:val="left"/>
+        <w:rPr>
+          <w:rFonts w:ascii="SimSun" w:hAnsi="SimSun" w:eastAsia="SimSun" w:cs="SimSun"/>
+          <w:color w:val="000000"/>
+          <w:kern w:val="0"/>
+          <w:sz w:val="20"/>
+          <w:szCs w:val="20"/>
+          <w:lang w:val="en-US" w:eastAsia="zh-CN" w:bidi="ar"/>
+        </w:rPr>
+      </w:pPr>
+    </w:p>
+    <w:p>
+      <w:pPr>
+        <w:keepNext w:val="0"/>
+        <w:keepLines w:val="0"/>
+        <w:widowControl/>
+        <w:suppressLineNumbers w:val="0"/>
+        <w:jc w:val="left"/>
+      </w:pPr>
+      <w:r>
+        <w:rPr>
+          <w:rFonts w:ascii="SimSun" w:hAnsi="SimSun" w:eastAsia="SimSun" w:cs="SimSun"/>
+          <w:color w:val="000000"/>
+          <w:kern w:val="0"/>
+          <w:sz w:val="24"/>
+          <w:szCs w:val="24"/>
+          <w:lang w:val="en-US" w:eastAsia="zh-CN" w:bidi="ar"/>
+        </w:rPr>
+        <w:t>:</w:t>
+      </w:r>
+      <w:r>
+        <w:rPr>
+          <w:rFonts w:ascii="SimSun" w:hAnsi="SimSun" w:eastAsia="SimSun" w:cs="SimSun"/>
+          <w:color w:val="000000"/>
+          <w:kern w:val="0"/>
+          <w:sz w:val="20"/>
+          <w:szCs w:val="20"/>
+          <w:lang w:val="en-US" w:eastAsia="zh-CN" w:bidi="ar"/>
+        </w:rPr>
+        <w:t xml:space="preserve"> A class's data members and methods can be made private or protected in </w:t>
+      </w:r>
+    </w:p>
+    <w:p>
+      <w:pPr>
+        <w:keepNext w:val="0"/>
+        <w:keepLines w:val="0"/>
+        <w:widowControl/>
+        <w:suppressLineNumbers w:val="0"/>
+        <w:jc w:val="left"/>
+      </w:pPr>
+      <w:r>
+        <w:rPr>
+          <w:rFonts w:ascii="SimSun" w:hAnsi="SimSun" w:eastAsia="SimSun" w:cs="SimSun"/>
+          <w:color w:val="000000"/>
+          <w:kern w:val="0"/>
+          <w:sz w:val="20"/>
+          <w:szCs w:val="20"/>
+          <w:lang w:val="en-US" w:eastAsia="zh-CN" w:bidi="ar"/>
+        </w:rPr>
+        <w:t xml:space="preserve">order to achieve encapsulation. Direct access modifiers like public, private, and protected don't exist in Python, </w:t>
+      </w:r>
+    </w:p>
+    <w:p>
+      <w:pPr>
+        <w:keepNext w:val="0"/>
+        <w:keepLines w:val="0"/>
+        <w:widowControl/>
+        <w:suppressLineNumbers w:val="0"/>
+        <w:jc w:val="left"/>
+      </w:pPr>
+      <w:r>
+        <w:rPr>
+          <w:rFonts w:ascii="SimSun" w:hAnsi="SimSun" w:eastAsia="SimSun" w:cs="SimSun"/>
+          <w:color w:val="000000"/>
+          <w:kern w:val="0"/>
+          <w:sz w:val="20"/>
+          <w:szCs w:val="20"/>
+          <w:lang w:val="en-US" w:eastAsia="zh-CN" w:bidi="ar"/>
+        </w:rPr>
+        <w:t>though. Single and double underscores can be used to accomplish this.</w:t>
+      </w:r>
+    </w:p>
+    <w:p>
+      <w:pPr>
+        <w:keepNext w:val="0"/>
+        <w:keepLines w:val="0"/>
+        <w:widowControl/>
+        <w:suppressLineNumbers w:val="0"/>
+        <w:jc w:val="left"/>
+        <w:rPr>
+          <w:rFonts w:ascii="SimSun" w:hAnsi="SimSun" w:eastAsia="SimSun" w:cs="SimSun"/>
+          <w:color w:val="000000"/>
+          <w:kern w:val="0"/>
+          <w:sz w:val="20"/>
+          <w:szCs w:val="20"/>
+          <w:lang w:val="en-US" w:eastAsia="zh-CN" w:bidi="ar"/>
+        </w:rPr>
+      </w:pPr>
+    </w:p>
+    <w:p>
+      <w:pPr>
+        <w:keepNext w:val="0"/>
+        <w:keepLines w:val="0"/>
+        <w:widowControl/>
+        <w:suppressLineNumbers w:val="0"/>
+        <w:jc w:val="left"/>
+      </w:pPr>
+      <w:r>
+        <w:rPr>
+          <w:rFonts w:ascii="SimSun" w:hAnsi="SimSun" w:eastAsia="SimSun" w:cs="SimSun"/>
+          <w:color w:val="000000"/>
+          <w:kern w:val="0"/>
+          <w:sz w:val="24"/>
+          <w:szCs w:val="24"/>
+          <w:lang w:val="en-US" w:eastAsia="zh-CN" w:bidi="ar"/>
+        </w:rPr>
+        <w:t xml:space="preserve">Public Member : </w:t>
+      </w:r>
+      <w:r>
+        <w:rPr>
+          <w:rFonts w:ascii="SimSun" w:hAnsi="SimSun" w:eastAsia="SimSun" w:cs="SimSun"/>
+          <w:color w:val="000000"/>
+          <w:kern w:val="0"/>
+          <w:sz w:val="20"/>
+          <w:szCs w:val="20"/>
+          <w:lang w:val="en-US" w:eastAsia="zh-CN" w:bidi="ar"/>
+        </w:rPr>
+        <w:t xml:space="preserve">from outside of class, anywhere accessible. </w:t>
+      </w:r>
+    </w:p>
+    <w:p>
+      <w:pPr>
+        <w:keepNext w:val="0"/>
+        <w:keepLines w:val="0"/>
+        <w:widowControl/>
+        <w:suppressLineNumbers w:val="0"/>
+        <w:jc w:val="left"/>
+      </w:pPr>
+      <w:r>
+        <w:rPr>
+          <w:rFonts w:ascii="SimSun" w:hAnsi="SimSun" w:eastAsia="SimSun" w:cs="SimSun"/>
+          <w:color w:val="000000"/>
+          <w:kern w:val="0"/>
+          <w:sz w:val="24"/>
+          <w:szCs w:val="24"/>
+          <w:lang w:val="en-US" w:eastAsia="zh-CN" w:bidi="ar"/>
+        </w:rPr>
+        <w:t xml:space="preserve">Private Member : </w:t>
+      </w:r>
+      <w:r>
+        <w:rPr>
+          <w:rFonts w:ascii="SimSun" w:hAnsi="SimSun" w:eastAsia="SimSun" w:cs="SimSun"/>
+          <w:color w:val="000000"/>
+          <w:kern w:val="0"/>
+          <w:sz w:val="20"/>
+          <w:szCs w:val="20"/>
+          <w:lang w:val="en-US" w:eastAsia="zh-CN" w:bidi="ar"/>
+        </w:rPr>
+        <w:t xml:space="preserve">Within the class, accessible. </w:t>
+      </w:r>
+    </w:p>
+    <w:p>
+      <w:pPr>
+        <w:keepNext w:val="0"/>
+        <w:keepLines w:val="0"/>
+        <w:widowControl/>
+        <w:suppressLineNumbers w:val="0"/>
+        <w:jc w:val="left"/>
+      </w:pPr>
+      <w:r>
+        <w:rPr>
+          <w:rFonts w:ascii="SimSun" w:hAnsi="SimSun" w:eastAsia="SimSun" w:cs="SimSun"/>
+          <w:color w:val="000000"/>
+          <w:kern w:val="0"/>
+          <w:sz w:val="24"/>
+          <w:szCs w:val="24"/>
+          <w:lang w:val="en-US" w:eastAsia="zh-CN" w:bidi="ar"/>
+        </w:rPr>
+        <w:t xml:space="preserve">Protected Member : </w:t>
+      </w:r>
+      <w:r>
+        <w:rPr>
+          <w:rFonts w:ascii="SimSun" w:hAnsi="SimSun" w:eastAsia="SimSun" w:cs="SimSun"/>
+          <w:color w:val="000000"/>
+          <w:kern w:val="0"/>
+          <w:sz w:val="20"/>
+          <w:szCs w:val="20"/>
+          <w:lang w:val="en-US" w:eastAsia="zh-CN" w:bidi="ar"/>
+        </w:rPr>
+        <w:t xml:space="preserve">Within the class and its subclasses, accessible. </w:t>
+      </w:r>
+    </w:p>
+    <w:p>
+      <w:pPr>
+        <w:keepNext w:val="0"/>
+        <w:keepLines w:val="0"/>
+        <w:widowControl/>
+        <w:suppressLineNumbers w:val="0"/>
+        <w:jc w:val="left"/>
+      </w:pPr>
+      <w:r>
+        <w:rPr>
+          <w:rFonts w:ascii="SimSun" w:hAnsi="SimSun" w:eastAsia="SimSun" w:cs="SimSun"/>
+          <w:color w:val="000000"/>
+          <w:kern w:val="0"/>
+          <w:sz w:val="24"/>
+          <w:szCs w:val="24"/>
+          <w:lang w:val="en-US" w:eastAsia="zh-CN" w:bidi="ar"/>
+        </w:rPr>
+        <w:t>Public Member :</w:t>
+      </w:r>
+      <w:r>
+        <w:rPr>
+          <w:rFonts w:ascii="SimSun" w:hAnsi="SimSun" w:eastAsia="SimSun" w:cs="SimSun"/>
+          <w:color w:val="000000"/>
+          <w:kern w:val="0"/>
+          <w:sz w:val="20"/>
+          <w:szCs w:val="20"/>
+          <w:lang w:val="en-US" w:eastAsia="zh-CN" w:bidi="ar"/>
+        </w:rPr>
+        <w:t xml:space="preserve"> Both inside and outside of a class, public data members are accessible. By default, the </w:t>
+      </w:r>
+    </w:p>
+    <w:p>
+      <w:pPr>
+        <w:keepNext w:val="0"/>
+        <w:keepLines w:val="0"/>
+        <w:widowControl/>
+        <w:suppressLineNumbers w:val="0"/>
+        <w:jc w:val="left"/>
+      </w:pPr>
+      <w:r>
+        <w:rPr>
+          <w:rFonts w:ascii="SimSun" w:hAnsi="SimSun" w:eastAsia="SimSun" w:cs="SimSun"/>
+          <w:color w:val="000000"/>
+          <w:kern w:val="0"/>
+          <w:sz w:val="20"/>
+          <w:szCs w:val="20"/>
+          <w:lang w:val="en-US" w:eastAsia="zh-CN" w:bidi="ar"/>
+        </w:rPr>
+        <w:t>class's member variables are all public</w:t>
+      </w:r>
+    </w:p>
+    <w:p>
+      <w:pPr>
+        <w:keepNext w:val="0"/>
+        <w:keepLines w:val="0"/>
+        <w:widowControl/>
+        <w:suppressLineNumbers w:val="0"/>
+        <w:jc w:val="left"/>
+        <w:rPr>
+          <w:rFonts w:ascii="SimSun" w:hAnsi="SimSun" w:eastAsia="SimSun" w:cs="SimSun"/>
+          <w:color w:val="000000"/>
+          <w:kern w:val="0"/>
+          <w:sz w:val="20"/>
+          <w:szCs w:val="20"/>
+          <w:lang w:val="en-US" w:eastAsia="zh-CN" w:bidi="ar"/>
+        </w:rPr>
+      </w:pPr>
+    </w:p>
+    <w:p>
+      <w:pPr>
+        <w:keepNext w:val="0"/>
+        <w:keepLines w:val="0"/>
+        <w:widowControl/>
+        <w:suppressLineNumbers w:val="0"/>
+        <w:jc w:val="left"/>
+        <w:rPr>
+          <w:rFonts w:ascii="SimSun" w:hAnsi="SimSun" w:eastAsia="SimSun" w:cs="SimSun"/>
+          <w:color w:val="000000"/>
+          <w:kern w:val="0"/>
+          <w:sz w:val="20"/>
+          <w:szCs w:val="20"/>
+          <w:lang w:val="en-US" w:eastAsia="zh-CN" w:bidi="ar"/>
+        </w:rPr>
+      </w:pPr>
+    </w:p>
+    <w:p>
+      <w:pPr>
+        <w:keepNext w:val="0"/>
+        <w:keepLines w:val="0"/>
+        <w:widowControl/>
+        <w:suppressLineNumbers w:val="0"/>
+        <w:jc w:val="left"/>
+        <w:rPr>
+          <w:rFonts w:hint="default" w:ascii="SimSun" w:hAnsi="SimSun" w:eastAsia="SimSun" w:cs="SimSun"/>
+          <w:color w:val="000000"/>
+          <w:kern w:val="0"/>
+          <w:sz w:val="20"/>
+          <w:szCs w:val="20"/>
+          <w:lang w:val="en-IN" w:eastAsia="zh-CN" w:bidi="ar"/>
+        </w:rPr>
+      </w:pPr>
+      <w:r>
+        <w:rPr>
+          <w:rFonts w:ascii="SimSun" w:hAnsi="SimSun" w:eastAsia="SimSun" w:cs="SimSun"/>
+          <w:color w:val="000000"/>
+          <w:kern w:val="0"/>
+          <w:sz w:val="20"/>
+          <w:szCs w:val="20"/>
+          <w:lang w:val="en-US" w:eastAsia="zh-CN" w:bidi="ar"/>
+        </w:rPr>
+        <w:t>What is inheritance in OOP%</w:t>
+      </w:r>
+      <w:r>
+        <w:rPr>
+          <w:rFonts w:hint="default" w:ascii="SimSun" w:hAnsi="SimSun" w:eastAsia="SimSun" w:cs="SimSun"/>
+          <w:color w:val="000000"/>
+          <w:kern w:val="0"/>
+          <w:sz w:val="20"/>
+          <w:szCs w:val="20"/>
+          <w:lang w:val="en-IN" w:eastAsia="zh-CN" w:bidi="ar"/>
+        </w:rPr>
+        <w:t>?</w:t>
+      </w:r>
+    </w:p>
+    <w:p>
+      <w:pPr>
+        <w:keepNext w:val="0"/>
+        <w:keepLines w:val="0"/>
+        <w:widowControl/>
+        <w:suppressLineNumbers w:val="0"/>
+        <w:jc w:val="left"/>
+        <w:rPr>
+          <w:rFonts w:hint="default" w:ascii="SimSun" w:hAnsi="SimSun" w:eastAsia="SimSun" w:cs="SimSun"/>
+          <w:color w:val="000000"/>
+          <w:kern w:val="0"/>
+          <w:sz w:val="20"/>
+          <w:szCs w:val="20"/>
+          <w:lang w:val="en-IN" w:eastAsia="zh-CN" w:bidi="ar"/>
+        </w:rPr>
+      </w:pPr>
+    </w:p>
+    <w:p>
+      <w:pPr>
+        <w:keepNext w:val="0"/>
+        <w:keepLines w:val="0"/>
+        <w:widowControl/>
+        <w:suppressLineNumbers w:val="0"/>
+        <w:jc w:val="left"/>
+        <w:rPr>
+          <w:rFonts w:hint="default" w:ascii="SimSun" w:hAnsi="SimSun" w:eastAsia="SimSun" w:cs="SimSun"/>
+          <w:color w:val="000000"/>
+          <w:kern w:val="0"/>
+          <w:sz w:val="20"/>
+          <w:szCs w:val="20"/>
+          <w:lang w:val="en-IN" w:eastAsia="zh-CN" w:bidi="ar"/>
+        </w:rPr>
+      </w:pPr>
+      <w:r>
+        <w:rPr>
+          <w:rFonts w:hint="default" w:ascii="SimSun" w:hAnsi="SimSun" w:eastAsia="SimSun" w:cs="SimSun"/>
+          <w:color w:val="000000"/>
+          <w:kern w:val="0"/>
+          <w:sz w:val="20"/>
+          <w:szCs w:val="20"/>
+          <w:lang w:val="en-IN" w:eastAsia="zh-CN" w:bidi="ar"/>
+        </w:rPr>
+        <w:t>Inheritence play a significant role in oop language. Inheritence in python refer to the process of  a child receiving the parent class’s properties.</w:t>
+      </w:r>
+    </w:p>
+    <w:p>
+      <w:pPr>
+        <w:keepNext w:val="0"/>
+        <w:keepLines w:val="0"/>
+        <w:widowControl/>
+        <w:suppressLineNumbers w:val="0"/>
+        <w:jc w:val="left"/>
+        <w:rPr>
+          <w:rFonts w:hint="default" w:ascii="SimSun" w:hAnsi="SimSun" w:eastAsia="SimSun" w:cs="SimSun"/>
+          <w:color w:val="000000"/>
+          <w:kern w:val="0"/>
+          <w:sz w:val="20"/>
+          <w:szCs w:val="20"/>
+          <w:lang w:val="en-IN" w:eastAsia="zh-CN" w:bidi="ar"/>
+        </w:rPr>
+      </w:pPr>
+      <w:r>
+        <w:rPr>
+          <w:rFonts w:hint="default" w:ascii="SimSun" w:hAnsi="SimSun" w:eastAsia="SimSun" w:cs="SimSun"/>
+          <w:color w:val="000000"/>
+          <w:kern w:val="0"/>
+          <w:sz w:val="20"/>
+          <w:szCs w:val="20"/>
+          <w:lang w:val="en-IN" w:eastAsia="zh-CN" w:bidi="ar"/>
+        </w:rPr>
+        <w:t>The reuse of code is inheritance’s main goal. Instaed of starting fron wratch when developing a new class. We can use the existing class instead of re_creating it form scractch.</w:t>
+      </w:r>
+    </w:p>
+    <w:p>
+      <w:pPr>
+        <w:keepNext w:val="0"/>
+        <w:keepLines w:val="0"/>
+        <w:widowControl/>
+        <w:suppressLineNumbers w:val="0"/>
+        <w:jc w:val="left"/>
+        <w:rPr>
+          <w:rFonts w:hint="default" w:ascii="SimSun" w:hAnsi="SimSun" w:eastAsia="SimSun" w:cs="SimSun"/>
+          <w:color w:val="000000"/>
+          <w:kern w:val="0"/>
+          <w:sz w:val="20"/>
+          <w:szCs w:val="20"/>
+          <w:lang w:val="en-IN" w:eastAsia="zh-CN" w:bidi="ar"/>
+        </w:rPr>
+      </w:pPr>
+    </w:p>
+    <w:p>
+      <w:pPr>
+        <w:keepNext w:val="0"/>
+        <w:keepLines w:val="0"/>
+        <w:widowControl/>
+        <w:suppressLineNumbers w:val="0"/>
+        <w:jc w:val="left"/>
+        <w:rPr>
+          <w:rFonts w:hint="default" w:ascii="SimSun" w:hAnsi="SimSun" w:eastAsia="SimSun" w:cs="SimSun"/>
+          <w:color w:val="000000"/>
+          <w:kern w:val="0"/>
+          <w:sz w:val="20"/>
+          <w:szCs w:val="20"/>
+          <w:lang w:val="en-IN" w:eastAsia="zh-CN" w:bidi="ar"/>
+        </w:rPr>
+      </w:pPr>
+    </w:p>
+    <w:p>
+      <w:pPr>
+        <w:keepNext w:val="0"/>
+        <w:keepLines w:val="0"/>
+        <w:widowControl/>
+        <w:suppressLineNumbers w:val="0"/>
+        <w:jc w:val="left"/>
+        <w:rPr>
+          <w:rFonts w:hint="default" w:ascii="SimSun" w:hAnsi="SimSun" w:eastAsia="SimSun" w:cs="SimSun"/>
+          <w:color w:val="000000"/>
+          <w:kern w:val="0"/>
+          <w:sz w:val="20"/>
+          <w:szCs w:val="20"/>
+          <w:lang w:val="en-IN" w:eastAsia="zh-CN" w:bidi="ar"/>
+        </w:rPr>
+      </w:pPr>
+    </w:p>
+    <w:p>
+      <w:pPr>
+        <w:keepNext w:val="0"/>
+        <w:keepLines w:val="0"/>
+        <w:widowControl/>
+        <w:suppressLineNumbers w:val="0"/>
+        <w:jc w:val="left"/>
+        <w:rPr>
+          <w:rFonts w:hint="default" w:ascii="SimSun" w:hAnsi="SimSun" w:eastAsia="SimSun" w:cs="SimSun"/>
+          <w:color w:val="000000"/>
+          <w:kern w:val="0"/>
+          <w:sz w:val="20"/>
+          <w:szCs w:val="20"/>
+          <w:lang w:val="en-IN" w:eastAsia="zh-CN" w:bidi="ar"/>
+        </w:rPr>
+      </w:pPr>
+      <w:r>
+        <w:rPr>
+          <w:rFonts w:ascii="SimSun" w:hAnsi="SimSun" w:eastAsia="SimSun" w:cs="SimSun"/>
+          <w:color w:val="000000"/>
+          <w:kern w:val="0"/>
+          <w:sz w:val="20"/>
+          <w:szCs w:val="20"/>
+          <w:lang w:val="en-US" w:eastAsia="zh-CN" w:bidi="ar"/>
+        </w:rPr>
+        <w:t>Define polymorphism in OOP</w:t>
+      </w:r>
+      <w:r>
+        <w:rPr>
+          <w:rFonts w:hint="default" w:ascii="SimSun" w:hAnsi="SimSun" w:eastAsia="SimSun" w:cs="SimSun"/>
+          <w:color w:val="000000"/>
+          <w:kern w:val="0"/>
+          <w:sz w:val="20"/>
+          <w:szCs w:val="20"/>
+          <w:lang w:val="en-IN" w:eastAsia="zh-CN" w:bidi="ar"/>
+        </w:rPr>
+        <w:t>?</w:t>
+      </w:r>
+    </w:p>
+    <w:p>
+      <w:pPr>
+        <w:keepNext w:val="0"/>
+        <w:keepLines w:val="0"/>
+        <w:widowControl/>
+        <w:suppressLineNumbers w:val="0"/>
+        <w:jc w:val="left"/>
+        <w:rPr>
+          <w:rFonts w:hint="default" w:ascii="SimSun" w:hAnsi="SimSun" w:eastAsia="SimSun" w:cs="SimSun"/>
+          <w:color w:val="000000"/>
+          <w:kern w:val="0"/>
+          <w:sz w:val="20"/>
+          <w:szCs w:val="20"/>
+          <w:lang w:val="en-IN" w:eastAsia="zh-CN" w:bidi="ar"/>
+        </w:rPr>
+      </w:pPr>
+      <w:r>
+        <w:rPr>
+          <w:rFonts w:ascii="SimSun" w:hAnsi="SimSun" w:eastAsia="SimSun" w:cs="SimSun"/>
+          <w:sz w:val="24"/>
+          <w:szCs w:val="24"/>
+        </w:rPr>
+        <w:t>Polymorphism in Object-Oriented Programming (OOP) refers to the ability of different objects to respond to the same function or method call in different ways. It allows objects of different classes to be treated as objects of a common super class, with each object responding in a way that is appropriate to its specific class.</w:t>
+      </w:r>
+    </w:p>
+    <w:p>
+      <w:pPr>
+        <w:keepNext w:val="0"/>
+        <w:keepLines w:val="0"/>
+        <w:widowControl/>
+        <w:suppressLineNumbers w:val="0"/>
+        <w:jc w:val="left"/>
+      </w:pPr>
+      <w:r>
+        <w:rPr>
+          <w:rFonts w:ascii="SimSun" w:hAnsi="SimSun" w:eastAsia="SimSun" w:cs="SimSun"/>
+          <w:color w:val="000000"/>
+          <w:kern w:val="0"/>
+          <w:sz w:val="20"/>
+          <w:szCs w:val="20"/>
+          <w:lang w:val="en-US" w:eastAsia="zh-CN" w:bidi="ar"/>
+        </w:rPr>
+        <w:t/>
+      </w:r>
+      <w:r>
+        <w:rPr>
+          <w:rFonts w:ascii="SimSun" w:hAnsi="SimSun" w:eastAsia="SimSun" w:cs="SimSun"/>
+          <w:color w:val="000000"/>
+          <w:kern w:val="0"/>
+          <w:sz w:val="20"/>
+          <w:szCs w:val="20"/>
+          <w:lang w:val="en-US" w:eastAsia="zh-CN" w:bidi="ar"/>
+        </w:rPr>
+        <w:t xml:space="preserve"> </w:t>
+      </w:r>
+    </w:p>
+    <w:p>
+      <w:pPr>
+        <w:keepNext w:val="0"/>
+        <w:keepLines w:val="0"/>
+        <w:widowControl/>
+        <w:suppressLineNumbers w:val="0"/>
+        <w:jc w:val="left"/>
+        <w:rPr>
+          <w:rFonts w:ascii="SimSun" w:hAnsi="SimSun" w:eastAsia="SimSun" w:cs="SimSun"/>
+          <w:color w:val="000000"/>
+          <w:kern w:val="0"/>
+          <w:sz w:val="20"/>
+          <w:szCs w:val="20"/>
+          <w:lang w:val="en-US" w:eastAsia="zh-CN" w:bidi="ar"/>
+        </w:rPr>
+      </w:pPr>
+    </w:p>
+    <w:p>
+      <w:pPr>
+        <w:keepNext w:val="0"/>
+        <w:keepLines w:val="0"/>
+        <w:widowControl/>
+        <w:suppressLineNumbers w:val="0"/>
+        <w:jc w:val="left"/>
+        <w:rPr>
+          <w:rFonts w:ascii="SimSun" w:hAnsi="SimSun" w:eastAsia="SimSun" w:cs="SimSun"/>
+          <w:color w:val="000000"/>
+          <w:kern w:val="0"/>
+          <w:sz w:val="20"/>
+          <w:szCs w:val="20"/>
+          <w:lang w:val="en-US" w:eastAsia="zh-CN" w:bidi="ar"/>
+        </w:rPr>
+      </w:pPr>
+    </w:p>
+    <w:p>
+      <w:pPr>
+        <w:keepNext w:val="0"/>
+        <w:keepLines w:val="0"/>
+        <w:widowControl/>
+        <w:suppressLineNumbers w:val="0"/>
+        <w:jc w:val="left"/>
+        <w:rPr>
+          <w:rFonts w:ascii="SimSun" w:hAnsi="SimSun" w:eastAsia="SimSun" w:cs="SimSun"/>
+          <w:color w:val="000000"/>
+          <w:kern w:val="0"/>
+          <w:sz w:val="20"/>
+          <w:szCs w:val="20"/>
+          <w:lang w:val="en-US" w:eastAsia="zh-CN" w:bidi="ar"/>
+        </w:rPr>
+      </w:pPr>
+    </w:p>
+    <w:p>
+      <w:pPr>
+        <w:keepNext w:val="0"/>
+        <w:keepLines w:val="0"/>
+        <w:widowControl/>
+        <w:suppressLineNumbers w:val="0"/>
+        <w:jc w:val="left"/>
+        <w:rPr>
+          <w:rFonts w:ascii="SimSun" w:hAnsi="SimSun" w:eastAsia="SimSun" w:cs="SimSun"/>
+          <w:color w:val="000000"/>
+          <w:kern w:val="0"/>
+          <w:sz w:val="20"/>
+          <w:szCs w:val="20"/>
+          <w:lang w:val="en-US" w:eastAsia="zh-CN" w:bidi="ar"/>
+        </w:rPr>
+      </w:pPr>
+    </w:p>
+    <w:p>
+      <w:pPr>
+        <w:keepNext w:val="0"/>
+        <w:keepLines w:val="0"/>
+        <w:widowControl/>
+        <w:suppressLineNumbers w:val="0"/>
+        <w:jc w:val="left"/>
+        <w:rPr>
+          <w:rFonts w:hint="default"/>
+          <w:lang w:val="en-IN"/>
+        </w:rPr>
+      </w:pPr>
+      <w:r>
+        <w:rPr>
+          <w:rFonts w:ascii="SimSun" w:hAnsi="SimSun" w:eastAsia="SimSun" w:cs="SimSun"/>
+          <w:color w:val="000000"/>
+          <w:kern w:val="0"/>
+          <w:sz w:val="20"/>
+          <w:szCs w:val="20"/>
+          <w:lang w:val="en-US" w:eastAsia="zh-CN" w:bidi="ar"/>
+        </w:rPr>
+        <w:t>Explain method overriding in Python</w:t>
+      </w:r>
+      <w:r>
+        <w:rPr>
+          <w:rFonts w:hint="default" w:ascii="SimSun" w:hAnsi="SimSun" w:eastAsia="SimSun" w:cs="SimSun"/>
+          <w:color w:val="000000"/>
+          <w:kern w:val="0"/>
+          <w:sz w:val="20"/>
+          <w:szCs w:val="20"/>
+          <w:lang w:val="en-IN" w:eastAsia="zh-CN" w:bidi="ar"/>
+        </w:rPr>
+        <w:t>?</w:t>
+      </w:r>
+    </w:p>
+    <w:p>
+      <w:pPr>
+        <w:numPr>
+          <w:ilvl w:val="0"/>
+          <w:numId w:val="0"/>
+        </w:numPr>
+        <w:rPr>
+          <w:rFonts w:hint="default"/>
+          <w:lang w:val="en-IN"/>
+        </w:rPr>
+      </w:pPr>
+      <w:r>
+        <w:rPr>
+          <w:rFonts w:ascii="SimSun" w:hAnsi="SimSun" w:eastAsia="SimSun" w:cs="SimSun"/>
+          <w:sz w:val="24"/>
+          <w:szCs w:val="24"/>
+        </w:rPr>
+        <w:t>Method overriding in Python is a feature that allows a subclass to provide a specific implementation of a method that is already defined in its superclass. When a method in a subclass has the same name, parameters, and return type as a method in its superclass, the method in the subclass overrides the one in the superclass.</w:t>
+      </w:r>
       <w:bookmarkStart w:id="0" w:name="_GoBack"/>
       <w:bookmarkEnd w:id="0"/>
-    </w:p>
-    <w:p>
-      <w:pPr>
-        <w:keepNext w:val="0"/>
-        <w:keepLines w:val="0"/>
-        <w:widowControl/>
-        <w:suppressLineNumbers w:val="0"/>
-        <w:jc w:val="left"/>
-        <w:rPr>
-          <w:rFonts w:hint="default" w:ascii="SimSun" w:hAnsi="SimSun" w:eastAsia="SimSun" w:cs="SimSun"/>
-          <w:color w:val="000000"/>
-          <w:kern w:val="0"/>
-          <w:sz w:val="20"/>
-          <w:szCs w:val="20"/>
-          <w:lang w:val="en-IN" w:eastAsia="zh-CN" w:bidi="ar"/>
-        </w:rPr>
-      </w:pPr>
-      <w:r>
-        <w:rPr>
-          <w:rFonts w:ascii="SimSun" w:hAnsi="SimSun" w:eastAsia="SimSun" w:cs="SimSun"/>
-          <w:color w:val="000000"/>
-          <w:kern w:val="0"/>
-          <w:sz w:val="20"/>
-          <w:szCs w:val="20"/>
-          <w:lang w:val="en-US" w:eastAsia="zh-CN" w:bidi="ar"/>
-        </w:rPr>
-        <w:t xml:space="preserve"> What are *args and **kwargs </w:t>
-      </w:r>
-      <w:r>
-        <w:rPr>
-          <w:rFonts w:hint="default" w:ascii="SimSun" w:hAnsi="SimSun" w:eastAsia="SimSun" w:cs="SimSun"/>
-          <w:color w:val="000000"/>
-          <w:kern w:val="0"/>
-          <w:sz w:val="20"/>
-          <w:szCs w:val="20"/>
-          <w:lang w:val="en-IN" w:eastAsia="zh-CN" w:bidi="ar"/>
-        </w:rPr>
-        <w:t>?</w:t>
-      </w:r>
-    </w:p>
-    <w:p>
-      <w:pPr>
-        <w:keepNext w:val="0"/>
-        <w:keepLines w:val="0"/>
-        <w:widowControl/>
-        <w:suppressLineNumbers w:val="0"/>
-        <w:ind w:firstLine="100" w:firstLineChars="50"/>
-        <w:jc w:val="left"/>
-        <w:rPr>
-          <w:rFonts w:hint="default" w:ascii="SimSun" w:hAnsi="SimSun" w:eastAsia="SimSun" w:cs="SimSun"/>
-          <w:color w:val="000000"/>
-          <w:kern w:val="0"/>
-          <w:sz w:val="20"/>
-          <w:szCs w:val="20"/>
-          <w:lang w:val="en-IN" w:eastAsia="zh-CN" w:bidi="ar"/>
-        </w:rPr>
-      </w:pPr>
-      <w:r>
-        <w:rPr>
-          <w:rFonts w:hint="default" w:ascii="SimSun" w:hAnsi="SimSun" w:eastAsia="SimSun" w:cs="SimSun"/>
-          <w:color w:val="000000"/>
-          <w:kern w:val="0"/>
-          <w:sz w:val="20"/>
-          <w:szCs w:val="20"/>
-          <w:lang w:val="en-IN" w:eastAsia="zh-CN" w:bidi="ar"/>
-        </w:rPr>
-        <w:t>*args is object which  is used to take variable number of  non dictionary parameter in function.</w:t>
-      </w:r>
-    </w:p>
-    <w:p>
-      <w:pPr>
-        <w:keepNext w:val="0"/>
-        <w:keepLines w:val="0"/>
-        <w:widowControl/>
-        <w:suppressLineNumbers w:val="0"/>
-        <w:jc w:val="left"/>
-        <w:rPr>
-          <w:rFonts w:hint="default" w:ascii="SimSun" w:hAnsi="SimSun" w:eastAsia="SimSun" w:cs="SimSun"/>
-          <w:color w:val="000000"/>
-          <w:kern w:val="0"/>
-          <w:sz w:val="20"/>
-          <w:szCs w:val="20"/>
-          <w:lang w:val="en-IN" w:eastAsia="zh-CN" w:bidi="ar"/>
-        </w:rPr>
-      </w:pPr>
-      <w:r>
-        <w:rPr>
-          <w:rFonts w:hint="default" w:ascii="SimSun" w:hAnsi="SimSun" w:eastAsia="SimSun" w:cs="SimSun"/>
-          <w:color w:val="000000"/>
-          <w:kern w:val="0"/>
-          <w:sz w:val="20"/>
-          <w:szCs w:val="20"/>
-          <w:lang w:val="en-IN" w:eastAsia="zh-CN" w:bidi="ar"/>
-        </w:rPr>
-        <w:t xml:space="preserve"> </w:t>
-      </w:r>
-      <w:r>
-        <w:rPr>
-          <w:rFonts w:ascii="SimSun" w:hAnsi="SimSun" w:eastAsia="SimSun" w:cs="SimSun"/>
-          <w:color w:val="000000"/>
-          <w:kern w:val="0"/>
-          <w:sz w:val="20"/>
-          <w:szCs w:val="20"/>
-          <w:lang w:val="en-US" w:eastAsia="zh-CN" w:bidi="ar"/>
-        </w:rPr>
-        <w:t>**kwargs</w:t>
-      </w:r>
-      <w:r>
-        <w:rPr>
-          <w:rFonts w:hint="default" w:ascii="SimSun" w:hAnsi="SimSun" w:eastAsia="SimSun" w:cs="SimSun"/>
-          <w:color w:val="000000"/>
-          <w:kern w:val="0"/>
-          <w:sz w:val="20"/>
-          <w:szCs w:val="20"/>
-          <w:lang w:val="en-IN" w:eastAsia="zh-CN" w:bidi="ar"/>
-        </w:rPr>
-        <w:t xml:space="preserve"> is used to take the variable number of input in dictionary format in function.</w:t>
-      </w:r>
-    </w:p>
-    <w:p>
-      <w:pPr>
-        <w:numPr>
-          <w:numId w:val="0"/>
-        </w:numPr>
-        <w:rPr>
-          <w:rFonts w:hint="default"/>
-          <w:lang w:val="en-IN"/>
-        </w:rPr>
-      </w:pPr>
-    </w:p>
-    <w:p>
-      <w:pPr>
-        <w:numPr>
-          <w:numId w:val="0"/>
-        </w:numPr>
-        <w:rPr>
-          <w:rFonts w:hint="default"/>
-          <w:lang w:val="en-IN"/>
-        </w:rPr>
-      </w:pPr>
-    </w:p>
-    <w:p>
-      <w:pPr>
-        <w:keepNext w:val="0"/>
-        <w:keepLines w:val="0"/>
-        <w:widowControl/>
-        <w:suppressLineNumbers w:val="0"/>
-        <w:jc w:val="left"/>
-      </w:pPr>
-      <w:r>
-        <w:rPr>
-          <w:rFonts w:ascii="SimSun" w:hAnsi="SimSun" w:eastAsia="SimSun" w:cs="SimSun"/>
-          <w:color w:val="000000"/>
-          <w:kern w:val="0"/>
-          <w:sz w:val="20"/>
-          <w:szCs w:val="20"/>
-          <w:lang w:val="en-US" w:eastAsia="zh-CN" w:bidi="ar"/>
-        </w:rPr>
-        <w:t xml:space="preserve"> Explain the iterator function0</w:t>
-      </w:r>
-    </w:p>
-    <w:p>
-      <w:pPr>
-        <w:numPr>
-          <w:numId w:val="0"/>
-        </w:numPr>
-        <w:rPr>
-          <w:rFonts w:hint="default"/>
-          <w:lang w:val="en-IN"/>
-        </w:rPr>
-      </w:pPr>
-      <w:r>
-        <w:rPr>
-          <w:rFonts w:hint="default"/>
-          <w:lang w:val="en-IN"/>
-        </w:rPr>
-        <w:t xml:space="preserve">  An object for list, tuple ,dictionary &amp; sets. It is done by using iter method and next method, next method  return the next elemen t.</w:t>
-      </w:r>
     </w:p>
     <w:sectPr>
       <w:pgSz w:w="11906" w:h="16838"/>

</xml_diff>

<commit_message>
question of assignment 2 till 40
python oops theory is important read from ppt
</commit_message>
<xml_diff>
--- a/Assignment 2.docx
+++ b/Assignment 2.docx
@@ -1074,17 +1074,6 @@
           <w:szCs w:val="20"/>
           <w:lang w:val="en-US" w:eastAsia="zh-CN" w:bidi="ar"/>
         </w:rPr>
-        <w:t/>
-      </w:r>
-      <w:r>
-        <w:rPr>
-          <w:rFonts w:ascii="SimSun" w:hAnsi="SimSun" w:eastAsia="SimSun" w:cs="SimSun"/>
-          <w:color w:val="000000"/>
-          <w:kern w:val="0"/>
-          <w:sz w:val="20"/>
-          <w:szCs w:val="20"/>
-          <w:lang w:val="en-US" w:eastAsia="zh-CN" w:bidi="ar"/>
-        </w:rPr>
         <w:t xml:space="preserve"> </w:t>
       </w:r>
     </w:p>
@@ -1198,8 +1187,9 @@
           <w:numId w:val="0"/>
         </w:numPr>
         <w:rPr>
-          <w:rFonts w:hint="default"/>
-          <w:lang w:val="en-IN"/>
+          <w:rFonts w:ascii="SimSun" w:hAnsi="SimSun" w:eastAsia="SimSun" w:cs="SimSun"/>
+          <w:sz w:val="24"/>
+          <w:szCs w:val="24"/>
         </w:rPr>
       </w:pPr>
       <w:r>
@@ -1210,6 +1200,1194 @@
         </w:rPr>
         <w:t>Method overriding in Python is a feature that allows a subclass to provide a specific implementation of a method that is already defined in its superclass. When a method in a subclass has the same name, parameters, and return type as a method in its superclass, the method in the subclass overrides the one in the superclass.</w:t>
       </w:r>
+    </w:p>
+    <w:p>
+      <w:pPr>
+        <w:keepNext w:val="0"/>
+        <w:keepLines w:val="0"/>
+        <w:widowControl/>
+        <w:suppressLineNumbers w:val="0"/>
+        <w:jc w:val="left"/>
+        <w:rPr>
+          <w:rFonts w:ascii="SimSun" w:hAnsi="SimSun" w:eastAsia="SimSun" w:cs="SimSun"/>
+          <w:color w:val="000000"/>
+          <w:kern w:val="0"/>
+          <w:sz w:val="20"/>
+          <w:szCs w:val="20"/>
+          <w:lang w:val="en-US" w:eastAsia="zh-CN" w:bidi="ar"/>
+        </w:rPr>
+      </w:pPr>
+    </w:p>
+    <w:p>
+      <w:pPr>
+        <w:keepNext w:val="0"/>
+        <w:keepLines w:val="0"/>
+        <w:widowControl/>
+        <w:suppressLineNumbers w:val="0"/>
+        <w:jc w:val="left"/>
+        <w:rPr>
+          <w:rFonts w:hint="default" w:ascii="SimSun" w:hAnsi="SimSun" w:eastAsia="SimSun" w:cs="SimSun"/>
+          <w:color w:val="000000"/>
+          <w:kern w:val="0"/>
+          <w:sz w:val="20"/>
+          <w:szCs w:val="20"/>
+          <w:lang w:val="en-IN" w:eastAsia="zh-CN" w:bidi="ar"/>
+        </w:rPr>
+      </w:pPr>
+      <w:r>
+        <w:rPr>
+          <w:rFonts w:ascii="SimSun" w:hAnsi="SimSun" w:eastAsia="SimSun" w:cs="SimSun"/>
+          <w:color w:val="000000"/>
+          <w:kern w:val="0"/>
+          <w:sz w:val="20"/>
+          <w:szCs w:val="20"/>
+          <w:lang w:val="en-US" w:eastAsia="zh-CN" w:bidi="ar"/>
+        </w:rPr>
+        <w:t>What is abstraction in Python? How is it implemented</w:t>
+      </w:r>
+      <w:r>
+        <w:rPr>
+          <w:rFonts w:hint="default" w:ascii="SimSun" w:hAnsi="SimSun" w:eastAsia="SimSun" w:cs="SimSun"/>
+          <w:color w:val="000000"/>
+          <w:kern w:val="0"/>
+          <w:sz w:val="20"/>
+          <w:szCs w:val="20"/>
+          <w:lang w:val="en-IN" w:eastAsia="zh-CN" w:bidi="ar"/>
+        </w:rPr>
+        <w:t>?</w:t>
+      </w:r>
+    </w:p>
+    <w:p>
+      <w:pPr>
+        <w:keepNext w:val="0"/>
+        <w:keepLines w:val="0"/>
+        <w:widowControl/>
+        <w:suppressLineNumbers w:val="0"/>
+        <w:jc w:val="left"/>
+        <w:rPr>
+          <w:rFonts w:hint="default" w:ascii="SimSun" w:hAnsi="SimSun" w:eastAsia="SimSun" w:cs="SimSun"/>
+          <w:color w:val="000000"/>
+          <w:kern w:val="0"/>
+          <w:sz w:val="20"/>
+          <w:szCs w:val="20"/>
+          <w:lang w:val="en-IN" w:eastAsia="zh-CN" w:bidi="ar"/>
+        </w:rPr>
+      </w:pPr>
+      <w:r>
+        <w:rPr>
+          <w:rFonts w:hint="default" w:ascii="SimSun" w:hAnsi="SimSun" w:eastAsia="SimSun" w:cs="SimSun"/>
+          <w:color w:val="000000"/>
+          <w:kern w:val="0"/>
+          <w:sz w:val="20"/>
+          <w:szCs w:val="20"/>
+          <w:lang w:val="en-IN" w:eastAsia="zh-CN" w:bidi="ar"/>
+        </w:rPr>
+        <w:t>Abstraction refers to hiding the Implementation part and showing the user what they are meaningful to them.</w:t>
+      </w:r>
+    </w:p>
+    <w:p>
+      <w:pPr>
+        <w:keepNext w:val="0"/>
+        <w:keepLines w:val="0"/>
+        <w:widowControl/>
+        <w:suppressLineNumbers w:val="0"/>
+        <w:jc w:val="left"/>
+        <w:rPr>
+          <w:rFonts w:hint="default" w:ascii="SimSun" w:hAnsi="SimSun" w:eastAsia="SimSun" w:cs="SimSun"/>
+          <w:color w:val="000000"/>
+          <w:kern w:val="0"/>
+          <w:sz w:val="20"/>
+          <w:szCs w:val="20"/>
+          <w:lang w:val="en-IN" w:eastAsia="zh-CN" w:bidi="ar"/>
+        </w:rPr>
+      </w:pPr>
+      <w:r>
+        <w:rPr>
+          <w:rFonts w:hint="default" w:ascii="SimSun" w:hAnsi="SimSun" w:eastAsia="SimSun" w:cs="SimSun"/>
+          <w:color w:val="000000"/>
+          <w:kern w:val="0"/>
+          <w:sz w:val="20"/>
+          <w:szCs w:val="20"/>
+          <w:lang w:val="en-IN" w:eastAsia="zh-CN" w:bidi="ar"/>
+        </w:rPr>
+        <w:t xml:space="preserve">This is implemented using abstract class which can’t be instantiated. The abstract class is the blueprint for implementation. </w:t>
+      </w:r>
+    </w:p>
+    <w:p>
+      <w:pPr>
+        <w:keepNext w:val="0"/>
+        <w:keepLines w:val="0"/>
+        <w:widowControl/>
+        <w:suppressLineNumbers w:val="0"/>
+        <w:jc w:val="left"/>
+        <w:rPr>
+          <w:rFonts w:hint="default" w:ascii="SimSun" w:hAnsi="SimSun" w:eastAsia="SimSun" w:cs="SimSun"/>
+          <w:color w:val="000000"/>
+          <w:kern w:val="0"/>
+          <w:sz w:val="20"/>
+          <w:szCs w:val="20"/>
+          <w:lang w:val="en-IN" w:eastAsia="zh-CN" w:bidi="ar"/>
+        </w:rPr>
+      </w:pPr>
+    </w:p>
+    <w:p>
+      <w:pPr>
+        <w:keepNext w:val="0"/>
+        <w:keepLines w:val="0"/>
+        <w:widowControl/>
+        <w:suppressLineNumbers w:val="0"/>
+        <w:jc w:val="left"/>
+        <w:rPr>
+          <w:rFonts w:ascii="SimSun" w:hAnsi="SimSun" w:eastAsia="SimSun" w:cs="SimSun"/>
+          <w:color w:val="000000"/>
+          <w:kern w:val="0"/>
+          <w:sz w:val="20"/>
+          <w:szCs w:val="20"/>
+          <w:lang w:val="en-US" w:eastAsia="zh-CN" w:bidi="ar"/>
+        </w:rPr>
+      </w:pPr>
+      <w:r>
+        <w:rPr>
+          <w:rFonts w:ascii="SimSun" w:hAnsi="SimSun" w:eastAsia="SimSun" w:cs="SimSun"/>
+          <w:color w:val="000000"/>
+          <w:kern w:val="0"/>
+          <w:sz w:val="20"/>
+          <w:szCs w:val="20"/>
+          <w:lang w:val="en-US" w:eastAsia="zh-CN" w:bidi="ar"/>
+        </w:rPr>
+        <w:t>Explain the importance of abstraction in object-oriented programming</w:t>
+      </w:r>
+      <w:r>
+        <w:rPr>
+          <w:rFonts w:ascii="SimSun" w:hAnsi="SimSun" w:eastAsia="SimSun" w:cs="SimSun"/>
+          <w:color w:val="000000"/>
+          <w:kern w:val="0"/>
+          <w:sz w:val="20"/>
+          <w:szCs w:val="20"/>
+          <w:lang w:val="en-US" w:eastAsia="zh-CN" w:bidi="ar"/>
+        </w:rPr>
+        <w:t/>
+      </w:r>
+      <w:r>
+        <w:rPr>
+          <w:rFonts w:ascii="SimSun" w:hAnsi="SimSun" w:eastAsia="SimSun" w:cs="SimSun"/>
+          <w:color w:val="000000"/>
+          <w:kern w:val="0"/>
+          <w:sz w:val="20"/>
+          <w:szCs w:val="20"/>
+          <w:lang w:val="en-US" w:eastAsia="zh-CN" w:bidi="ar"/>
+        </w:rPr>
+        <w:t xml:space="preserve"> </w:t>
+      </w:r>
+    </w:p>
+    <w:p>
+      <w:pPr>
+        <w:keepNext w:val="0"/>
+        <w:keepLines w:val="0"/>
+        <w:widowControl/>
+        <w:suppressLineNumbers w:val="0"/>
+        <w:jc w:val="left"/>
+        <w:rPr>
+          <w:rFonts w:hint="default" w:ascii="SimSun" w:hAnsi="SimSun" w:eastAsia="SimSun" w:cs="SimSun"/>
+          <w:color w:val="000000"/>
+          <w:kern w:val="0"/>
+          <w:sz w:val="20"/>
+          <w:szCs w:val="20"/>
+          <w:lang w:val="en-IN" w:eastAsia="zh-CN" w:bidi="ar"/>
+        </w:rPr>
+      </w:pPr>
+      <w:r>
+        <w:rPr>
+          <w:rFonts w:hint="default" w:ascii="SimSun" w:hAnsi="SimSun" w:eastAsia="SimSun" w:cs="SimSun"/>
+          <w:color w:val="000000"/>
+          <w:kern w:val="0"/>
+          <w:sz w:val="20"/>
+          <w:szCs w:val="20"/>
+          <w:lang w:val="en-IN" w:eastAsia="zh-CN" w:bidi="ar"/>
+        </w:rPr>
+        <w:t xml:space="preserve">Abstraction help in hiding the implementation part and showing the part which is meaningfull to user and make the implemntation more easier and faster. </w:t>
+      </w:r>
+    </w:p>
+    <w:p>
+      <w:pPr>
+        <w:keepNext w:val="0"/>
+        <w:keepLines w:val="0"/>
+        <w:widowControl/>
+        <w:suppressLineNumbers w:val="0"/>
+        <w:jc w:val="left"/>
+        <w:rPr>
+          <w:rFonts w:ascii="SimSun" w:hAnsi="SimSun" w:eastAsia="SimSun" w:cs="SimSun"/>
+          <w:color w:val="000000"/>
+          <w:kern w:val="0"/>
+          <w:sz w:val="20"/>
+          <w:szCs w:val="20"/>
+          <w:lang w:val="en-US" w:eastAsia="zh-CN" w:bidi="ar"/>
+        </w:rPr>
+      </w:pPr>
+    </w:p>
+    <w:p>
+      <w:pPr>
+        <w:keepNext w:val="0"/>
+        <w:keepLines w:val="0"/>
+        <w:widowControl/>
+        <w:suppressLineNumbers w:val="0"/>
+        <w:jc w:val="left"/>
+        <w:rPr>
+          <w:rFonts w:ascii="SimSun" w:hAnsi="SimSun" w:eastAsia="SimSun" w:cs="SimSun"/>
+          <w:color w:val="000000"/>
+          <w:kern w:val="0"/>
+          <w:sz w:val="20"/>
+          <w:szCs w:val="20"/>
+          <w:lang w:val="en-US" w:eastAsia="zh-CN" w:bidi="ar"/>
+        </w:rPr>
+      </w:pPr>
+    </w:p>
+    <w:p>
+      <w:pPr>
+        <w:keepNext w:val="0"/>
+        <w:keepLines w:val="0"/>
+        <w:widowControl/>
+        <w:suppressLineNumbers w:val="0"/>
+        <w:jc w:val="left"/>
+        <w:rPr>
+          <w:rFonts w:hint="default" w:ascii="SimSun" w:hAnsi="SimSun" w:eastAsia="SimSun" w:cs="SimSun"/>
+          <w:color w:val="000000"/>
+          <w:kern w:val="0"/>
+          <w:sz w:val="20"/>
+          <w:szCs w:val="20"/>
+          <w:lang w:val="en-IN" w:eastAsia="zh-CN" w:bidi="ar"/>
+        </w:rPr>
+      </w:pPr>
+      <w:r>
+        <w:rPr>
+          <w:rFonts w:ascii="SimSun" w:hAnsi="SimSun" w:eastAsia="SimSun" w:cs="SimSun"/>
+          <w:color w:val="000000"/>
+          <w:kern w:val="0"/>
+          <w:sz w:val="20"/>
+          <w:szCs w:val="20"/>
+          <w:lang w:val="en-US" w:eastAsia="zh-CN" w:bidi="ar"/>
+        </w:rPr>
+        <w:t>How are abstract methods different from regular methods in Python</w:t>
+      </w:r>
+      <w:r>
+        <w:rPr>
+          <w:rFonts w:hint="default" w:ascii="SimSun" w:hAnsi="SimSun" w:eastAsia="SimSun" w:cs="SimSun"/>
+          <w:color w:val="000000"/>
+          <w:kern w:val="0"/>
+          <w:sz w:val="20"/>
+          <w:szCs w:val="20"/>
+          <w:lang w:val="en-IN" w:eastAsia="zh-CN" w:bidi="ar"/>
+        </w:rPr>
+        <w:t>?</w:t>
+      </w:r>
+    </w:p>
+    <w:p>
+      <w:pPr>
+        <w:keepNext w:val="0"/>
+        <w:keepLines w:val="0"/>
+        <w:widowControl/>
+        <w:suppressLineNumbers w:val="0"/>
+        <w:jc w:val="left"/>
+        <w:rPr>
+          <w:rFonts w:ascii="SimSun" w:hAnsi="SimSun" w:eastAsia="SimSun" w:cs="SimSun"/>
+          <w:color w:val="000000"/>
+          <w:kern w:val="0"/>
+          <w:sz w:val="20"/>
+          <w:szCs w:val="20"/>
+          <w:lang w:val="en-US" w:eastAsia="zh-CN" w:bidi="ar"/>
+        </w:rPr>
+      </w:pPr>
+      <w:r>
+        <w:rPr>
+          <w:rFonts w:hint="default" w:ascii="SimSun" w:hAnsi="SimSun" w:eastAsia="SimSun"/>
+          <w:color w:val="000000"/>
+          <w:kern w:val="0"/>
+          <w:sz w:val="20"/>
+          <w:szCs w:val="20"/>
+          <w:lang w:val="en-IN" w:eastAsia="zh-CN"/>
+        </w:rPr>
+        <w:t>Abstract Methods: Definition: Abstract methods are declared in an abstract class but do not have an implementation. They are meant to be overridden in derived classes. Instantiation: You cannot instantiate an abstract class directly. It must be inherited by a subclass that provides implementations for all abstract methods. Purpose: They define a common interface for all subclasses, ensuring that certain methods are implemented in every subclass. Regular Methods: Definition: Regular methods have an implementation and can be called on instances of the class. Instantiation: You can instantiate a class with regular methods directly. Purpose: They provide specific functionality that can be used by instances of the class.</w:t>
+      </w:r>
+    </w:p>
+    <w:p>
+      <w:pPr>
+        <w:keepNext w:val="0"/>
+        <w:keepLines w:val="0"/>
+        <w:widowControl/>
+        <w:suppressLineNumbers w:val="0"/>
+        <w:jc w:val="left"/>
+        <w:rPr>
+          <w:rFonts w:ascii="SimSun" w:hAnsi="SimSun" w:eastAsia="SimSun" w:cs="SimSun"/>
+          <w:color w:val="000000"/>
+          <w:kern w:val="0"/>
+          <w:sz w:val="20"/>
+          <w:szCs w:val="20"/>
+          <w:lang w:val="en-US" w:eastAsia="zh-CN" w:bidi="ar"/>
+        </w:rPr>
+      </w:pPr>
+    </w:p>
+    <w:p>
+      <w:pPr>
+        <w:keepNext w:val="0"/>
+        <w:keepLines w:val="0"/>
+        <w:widowControl/>
+        <w:suppressLineNumbers w:val="0"/>
+        <w:jc w:val="left"/>
+        <w:rPr>
+          <w:rFonts w:ascii="SimSun" w:hAnsi="SimSun" w:eastAsia="SimSun" w:cs="SimSun"/>
+          <w:color w:val="000000"/>
+          <w:kern w:val="0"/>
+          <w:sz w:val="20"/>
+          <w:szCs w:val="20"/>
+          <w:lang w:val="en-US" w:eastAsia="zh-CN" w:bidi="ar"/>
+        </w:rPr>
+      </w:pPr>
+    </w:p>
+    <w:p>
+      <w:pPr>
+        <w:keepNext w:val="0"/>
+        <w:keepLines w:val="0"/>
+        <w:widowControl/>
+        <w:suppressLineNumbers w:val="0"/>
+        <w:jc w:val="left"/>
+        <w:rPr>
+          <w:rFonts w:ascii="SimSun" w:hAnsi="SimSun" w:eastAsia="SimSun" w:cs="SimSun"/>
+          <w:color w:val="000000"/>
+          <w:kern w:val="0"/>
+          <w:sz w:val="20"/>
+          <w:szCs w:val="20"/>
+          <w:lang w:val="en-US" w:eastAsia="zh-CN" w:bidi="ar"/>
+        </w:rPr>
+      </w:pPr>
+    </w:p>
+    <w:p>
+      <w:pPr>
+        <w:keepNext w:val="0"/>
+        <w:keepLines w:val="0"/>
+        <w:widowControl/>
+        <w:suppressLineNumbers w:val="0"/>
+        <w:jc w:val="left"/>
+        <w:rPr>
+          <w:rFonts w:hint="default" w:ascii="SimSun" w:hAnsi="SimSun" w:eastAsia="SimSun" w:cs="SimSun"/>
+          <w:color w:val="000000"/>
+          <w:kern w:val="0"/>
+          <w:sz w:val="20"/>
+          <w:szCs w:val="20"/>
+          <w:lang w:val="en-IN" w:eastAsia="zh-CN" w:bidi="ar"/>
+        </w:rPr>
+      </w:pPr>
+      <w:r>
+        <w:rPr>
+          <w:rFonts w:ascii="SimSun" w:hAnsi="SimSun" w:eastAsia="SimSun" w:cs="SimSun"/>
+          <w:color w:val="000000"/>
+          <w:kern w:val="0"/>
+          <w:sz w:val="20"/>
+          <w:szCs w:val="20"/>
+          <w:lang w:val="en-US" w:eastAsia="zh-CN" w:bidi="ar"/>
+        </w:rPr>
+        <w:t xml:space="preserve"> How can you achieve abstraction using interfaces in Python</w:t>
+      </w:r>
+      <w:r>
+        <w:rPr>
+          <w:rFonts w:hint="default" w:ascii="SimSun" w:hAnsi="SimSun" w:eastAsia="SimSun" w:cs="SimSun"/>
+          <w:color w:val="000000"/>
+          <w:kern w:val="0"/>
+          <w:sz w:val="20"/>
+          <w:szCs w:val="20"/>
+          <w:lang w:val="en-IN" w:eastAsia="zh-CN" w:bidi="ar"/>
+        </w:rPr>
+        <w:t>?</w:t>
+      </w:r>
+    </w:p>
+    <w:p>
+      <w:pPr>
+        <w:keepNext w:val="0"/>
+        <w:keepLines w:val="0"/>
+        <w:widowControl/>
+        <w:suppressLineNumbers w:val="0"/>
+        <w:jc w:val="left"/>
+        <w:rPr>
+          <w:rFonts w:ascii="SimSun" w:hAnsi="SimSun" w:eastAsia="SimSun" w:cs="SimSun"/>
+          <w:color w:val="000000"/>
+          <w:kern w:val="0"/>
+          <w:sz w:val="20"/>
+          <w:szCs w:val="20"/>
+          <w:lang w:val="en-US" w:eastAsia="zh-CN" w:bidi="ar"/>
+        </w:rPr>
+      </w:pPr>
+    </w:p>
+    <w:p>
+      <w:pPr>
+        <w:keepNext w:val="0"/>
+        <w:keepLines w:val="0"/>
+        <w:widowControl/>
+        <w:suppressLineNumbers w:val="0"/>
+        <w:jc w:val="left"/>
+        <w:rPr>
+          <w:rFonts w:ascii="SimSun" w:hAnsi="SimSun" w:eastAsia="SimSun" w:cs="SimSun"/>
+          <w:color w:val="000000"/>
+          <w:kern w:val="0"/>
+          <w:sz w:val="20"/>
+          <w:szCs w:val="20"/>
+          <w:lang w:val="en-US" w:eastAsia="zh-CN" w:bidi="ar"/>
+        </w:rPr>
+      </w:pPr>
+      <w:r>
+        <w:rPr>
+          <w:rFonts w:hint="default" w:ascii="SimSun" w:hAnsi="SimSun" w:eastAsia="SimSun"/>
+          <w:color w:val="000000"/>
+          <w:kern w:val="0"/>
+          <w:sz w:val="20"/>
+          <w:szCs w:val="20"/>
+          <w:lang w:val="en-US" w:eastAsia="zh-CN"/>
+        </w:rPr>
+        <w:t>abstraction can be achieved using abstract base classes (ABCs) provided by the abc module. An abstract base class can define abstract methods that must be implemented by any subclass.</w:t>
+      </w:r>
+    </w:p>
+    <w:p>
+      <w:pPr>
+        <w:keepNext w:val="0"/>
+        <w:keepLines w:val="0"/>
+        <w:widowControl/>
+        <w:suppressLineNumbers w:val="0"/>
+        <w:jc w:val="left"/>
+        <w:rPr>
+          <w:rFonts w:ascii="SimSun" w:hAnsi="SimSun" w:eastAsia="SimSun" w:cs="SimSun"/>
+          <w:color w:val="000000"/>
+          <w:kern w:val="0"/>
+          <w:sz w:val="20"/>
+          <w:szCs w:val="20"/>
+          <w:lang w:val="en-US" w:eastAsia="zh-CN" w:bidi="ar"/>
+        </w:rPr>
+      </w:pPr>
+    </w:p>
+    <w:p>
+      <w:pPr>
+        <w:keepNext w:val="0"/>
+        <w:keepLines w:val="0"/>
+        <w:widowControl/>
+        <w:suppressLineNumbers w:val="0"/>
+        <w:jc w:val="left"/>
+        <w:rPr>
+          <w:rFonts w:ascii="SimSun" w:hAnsi="SimSun" w:eastAsia="SimSun" w:cs="SimSun"/>
+          <w:color w:val="000000"/>
+          <w:kern w:val="0"/>
+          <w:sz w:val="20"/>
+          <w:szCs w:val="20"/>
+          <w:lang w:val="en-US" w:eastAsia="zh-CN" w:bidi="ar"/>
+        </w:rPr>
+      </w:pPr>
+      <w:r>
+        <w:rPr>
+          <w:rFonts w:ascii="SimSun" w:hAnsi="SimSun" w:eastAsia="SimSun" w:cs="SimSun"/>
+          <w:color w:val="000000"/>
+          <w:kern w:val="0"/>
+          <w:sz w:val="20"/>
+          <w:szCs w:val="20"/>
+          <w:lang w:val="en-US" w:eastAsia="zh-CN" w:bidi="ar"/>
+        </w:rPr>
+        <w:t xml:space="preserve"> Can you provide an example of how abstraction can be utilized to create a common interface for a group of related classes in Python</w:t>
+      </w:r>
+    </w:p>
+    <w:p>
+      <w:pPr>
+        <w:keepNext w:val="0"/>
+        <w:keepLines w:val="0"/>
+        <w:widowControl/>
+        <w:suppressLineNumbers w:val="0"/>
+        <w:jc w:val="left"/>
+        <w:rPr>
+          <w:rFonts w:ascii="SimSun" w:hAnsi="SimSun" w:eastAsia="SimSun" w:cs="SimSun"/>
+          <w:color w:val="000000"/>
+          <w:kern w:val="0"/>
+          <w:sz w:val="20"/>
+          <w:szCs w:val="20"/>
+          <w:lang w:val="en-US" w:eastAsia="zh-CN" w:bidi="ar"/>
+        </w:rPr>
+      </w:pPr>
+    </w:p>
+    <w:p>
+      <w:pPr>
+        <w:keepNext w:val="0"/>
+        <w:keepLines w:val="0"/>
+        <w:widowControl/>
+        <w:suppressLineNumbers w:val="0"/>
+        <w:jc w:val="left"/>
+        <w:rPr>
+          <w:rFonts w:ascii="SimSun" w:hAnsi="SimSun" w:eastAsia="SimSun" w:cs="SimSun"/>
+          <w:color w:val="000000"/>
+          <w:kern w:val="0"/>
+          <w:sz w:val="20"/>
+          <w:szCs w:val="20"/>
+          <w:lang w:val="en-US" w:eastAsia="zh-CN" w:bidi="ar"/>
+        </w:rPr>
+      </w:pPr>
+      <w:r>
+        <w:rPr>
+          <w:rFonts w:hint="default" w:ascii="SimSun" w:hAnsi="SimSun" w:eastAsia="SimSun"/>
+          <w:color w:val="000000"/>
+          <w:kern w:val="0"/>
+          <w:sz w:val="20"/>
+          <w:szCs w:val="20"/>
+          <w:lang w:val="en-US" w:eastAsia="zh-CN"/>
+        </w:rPr>
+        <w:t>an abstract base class Vehicle with abstract methods that must be implemented by any subclass. We’ll then create specific vehicle classes like Car and Motorcycle that implement these methods.</w:t>
+      </w:r>
+    </w:p>
+    <w:p>
+      <w:pPr>
+        <w:keepNext w:val="0"/>
+        <w:keepLines w:val="0"/>
+        <w:widowControl/>
+        <w:suppressLineNumbers w:val="0"/>
+        <w:jc w:val="left"/>
+        <w:rPr>
+          <w:rFonts w:ascii="SimSun" w:hAnsi="SimSun" w:eastAsia="SimSun" w:cs="SimSun"/>
+          <w:color w:val="000000"/>
+          <w:kern w:val="0"/>
+          <w:sz w:val="20"/>
+          <w:szCs w:val="20"/>
+          <w:lang w:val="en-US" w:eastAsia="zh-CN" w:bidi="ar"/>
+        </w:rPr>
+      </w:pPr>
+    </w:p>
+    <w:p>
+      <w:pPr>
+        <w:keepNext w:val="0"/>
+        <w:keepLines w:val="0"/>
+        <w:widowControl/>
+        <w:suppressLineNumbers w:val="0"/>
+        <w:jc w:val="left"/>
+        <w:rPr>
+          <w:rFonts w:ascii="SimSun" w:hAnsi="SimSun" w:eastAsia="SimSun" w:cs="SimSun"/>
+          <w:color w:val="000000"/>
+          <w:kern w:val="0"/>
+          <w:sz w:val="20"/>
+          <w:szCs w:val="20"/>
+          <w:lang w:val="en-US" w:eastAsia="zh-CN" w:bidi="ar"/>
+        </w:rPr>
+      </w:pPr>
+    </w:p>
+    <w:p>
+      <w:pPr>
+        <w:keepNext w:val="0"/>
+        <w:keepLines w:val="0"/>
+        <w:widowControl/>
+        <w:suppressLineNumbers w:val="0"/>
+        <w:jc w:val="left"/>
+        <w:rPr>
+          <w:rFonts w:hint="default" w:ascii="SimSun" w:hAnsi="SimSun" w:eastAsia="SimSun" w:cs="SimSun"/>
+          <w:color w:val="000000"/>
+          <w:kern w:val="0"/>
+          <w:sz w:val="20"/>
+          <w:szCs w:val="20"/>
+          <w:lang w:val="en-IN" w:eastAsia="zh-CN" w:bidi="ar"/>
+        </w:rPr>
+      </w:pPr>
+    </w:p>
+    <w:p>
+      <w:pPr>
+        <w:keepNext w:val="0"/>
+        <w:keepLines w:val="0"/>
+        <w:widowControl/>
+        <w:suppressLineNumbers w:val="0"/>
+        <w:jc w:val="left"/>
+        <w:rPr>
+          <w:rFonts w:ascii="SimSun" w:hAnsi="SimSun" w:eastAsia="SimSun" w:cs="SimSun"/>
+          <w:color w:val="000000"/>
+          <w:kern w:val="0"/>
+          <w:sz w:val="20"/>
+          <w:szCs w:val="20"/>
+          <w:lang w:val="en-US" w:eastAsia="zh-CN" w:bidi="ar"/>
+        </w:rPr>
+      </w:pPr>
+      <w:r>
+        <w:rPr>
+          <w:rFonts w:ascii="SimSun" w:hAnsi="SimSun" w:eastAsia="SimSun" w:cs="SimSun"/>
+          <w:color w:val="000000"/>
+          <w:kern w:val="0"/>
+          <w:sz w:val="20"/>
+          <w:szCs w:val="20"/>
+          <w:lang w:val="en-US" w:eastAsia="zh-CN" w:bidi="ar"/>
+        </w:rPr>
+        <w:t xml:space="preserve"> How does Python achieve polymorphism through method overriding</w:t>
+      </w:r>
+    </w:p>
+    <w:p>
+      <w:pPr>
+        <w:keepNext w:val="0"/>
+        <w:keepLines w:val="0"/>
+        <w:widowControl/>
+        <w:suppressLineNumbers w:val="0"/>
+        <w:jc w:val="left"/>
+        <w:rPr>
+          <w:rFonts w:ascii="SimSun" w:hAnsi="SimSun" w:eastAsia="SimSun" w:cs="SimSun"/>
+          <w:color w:val="000000"/>
+          <w:kern w:val="0"/>
+          <w:sz w:val="20"/>
+          <w:szCs w:val="20"/>
+          <w:lang w:val="en-US" w:eastAsia="zh-CN" w:bidi="ar"/>
+        </w:rPr>
+      </w:pPr>
+    </w:p>
+    <w:p>
+      <w:pPr>
+        <w:keepNext w:val="0"/>
+        <w:keepLines w:val="0"/>
+        <w:widowControl/>
+        <w:suppressLineNumbers w:val="0"/>
+        <w:jc w:val="left"/>
+        <w:rPr>
+          <w:rFonts w:ascii="SimSun" w:hAnsi="SimSun" w:eastAsia="SimSun" w:cs="SimSun"/>
+          <w:color w:val="000000"/>
+          <w:kern w:val="0"/>
+          <w:sz w:val="20"/>
+          <w:szCs w:val="20"/>
+          <w:lang w:val="en-US" w:eastAsia="zh-CN" w:bidi="ar"/>
+        </w:rPr>
+      </w:pPr>
+      <w:r>
+        <w:rPr>
+          <w:rFonts w:hint="default" w:ascii="SimSun" w:hAnsi="SimSun" w:eastAsia="SimSun"/>
+          <w:color w:val="000000"/>
+          <w:kern w:val="0"/>
+          <w:sz w:val="20"/>
+          <w:szCs w:val="20"/>
+          <w:lang w:val="en-US" w:eastAsia="zh-CN"/>
+        </w:rPr>
+        <w:t>Polymorphism in Python is achieved through method overriding, which allows a subclass to provide a specific implementation of a method that is already defined in its superclass. This enables dynamic behavior depending on the object’s actual type.</w:t>
+      </w:r>
+    </w:p>
+    <w:p>
+      <w:pPr>
+        <w:keepNext w:val="0"/>
+        <w:keepLines w:val="0"/>
+        <w:widowControl/>
+        <w:suppressLineNumbers w:val="0"/>
+        <w:jc w:val="left"/>
+        <w:rPr>
+          <w:rFonts w:ascii="SimSun" w:hAnsi="SimSun" w:eastAsia="SimSun" w:cs="SimSun"/>
+          <w:color w:val="000000"/>
+          <w:kern w:val="0"/>
+          <w:sz w:val="20"/>
+          <w:szCs w:val="20"/>
+          <w:lang w:val="en-US" w:eastAsia="zh-CN" w:bidi="ar"/>
+        </w:rPr>
+      </w:pPr>
+    </w:p>
+    <w:p>
+      <w:pPr>
+        <w:keepNext w:val="0"/>
+        <w:keepLines w:val="0"/>
+        <w:widowControl/>
+        <w:suppressLineNumbers w:val="0"/>
+        <w:jc w:val="left"/>
+        <w:rPr>
+          <w:rFonts w:ascii="SimSun" w:hAnsi="SimSun" w:eastAsia="SimSun" w:cs="SimSun"/>
+          <w:color w:val="000000"/>
+          <w:kern w:val="0"/>
+          <w:sz w:val="20"/>
+          <w:szCs w:val="20"/>
+          <w:lang w:val="en-US" w:eastAsia="zh-CN" w:bidi="ar"/>
+        </w:rPr>
+      </w:pPr>
+    </w:p>
+    <w:p>
+      <w:pPr>
+        <w:keepNext w:val="0"/>
+        <w:keepLines w:val="0"/>
+        <w:widowControl/>
+        <w:suppressLineNumbers w:val="0"/>
+        <w:jc w:val="left"/>
+        <w:rPr>
+          <w:rFonts w:ascii="SimSun" w:hAnsi="SimSun" w:eastAsia="SimSun" w:cs="SimSun"/>
+          <w:color w:val="000000"/>
+          <w:kern w:val="0"/>
+          <w:sz w:val="20"/>
+          <w:szCs w:val="20"/>
+          <w:lang w:val="en-US" w:eastAsia="zh-CN" w:bidi="ar"/>
+        </w:rPr>
+      </w:pPr>
+    </w:p>
+    <w:p>
+      <w:pPr>
+        <w:keepNext w:val="0"/>
+        <w:keepLines w:val="0"/>
+        <w:widowControl/>
+        <w:suppressLineNumbers w:val="0"/>
+        <w:jc w:val="left"/>
+        <w:rPr>
+          <w:rFonts w:ascii="SimSun" w:hAnsi="SimSun" w:eastAsia="SimSun" w:cs="SimSun"/>
+          <w:color w:val="000000"/>
+          <w:kern w:val="0"/>
+          <w:sz w:val="20"/>
+          <w:szCs w:val="20"/>
+          <w:lang w:val="en-US" w:eastAsia="zh-CN" w:bidi="ar"/>
+        </w:rPr>
+      </w:pPr>
+    </w:p>
+    <w:p>
+      <w:pPr>
+        <w:keepNext w:val="0"/>
+        <w:keepLines w:val="0"/>
+        <w:widowControl/>
+        <w:suppressLineNumbers w:val="0"/>
+        <w:jc w:val="left"/>
+        <w:rPr>
+          <w:rFonts w:ascii="SimSun" w:hAnsi="SimSun" w:eastAsia="SimSun" w:cs="SimSun"/>
+          <w:color w:val="000000"/>
+          <w:kern w:val="0"/>
+          <w:sz w:val="20"/>
+          <w:szCs w:val="20"/>
+          <w:lang w:val="en-US" w:eastAsia="zh-CN" w:bidi="ar"/>
+        </w:rPr>
+      </w:pPr>
+    </w:p>
+    <w:p>
+      <w:pPr>
+        <w:keepNext w:val="0"/>
+        <w:keepLines w:val="0"/>
+        <w:widowControl/>
+        <w:suppressLineNumbers w:val="0"/>
+        <w:jc w:val="left"/>
+      </w:pPr>
+      <w:r>
+        <w:rPr>
+          <w:rFonts w:ascii="SimSun" w:hAnsi="SimSun" w:eastAsia="SimSun" w:cs="SimSun"/>
+          <w:color w:val="000000"/>
+          <w:kern w:val="0"/>
+          <w:sz w:val="20"/>
+          <w:szCs w:val="20"/>
+          <w:lang w:val="en-US" w:eastAsia="zh-CN" w:bidi="ar"/>
+        </w:rPr>
+        <w:t>Define a base class with a method and a subclass that overrides the method</w:t>
+      </w:r>
+      <w:r>
+        <w:rPr>
+          <w:rFonts w:ascii="SimSun" w:hAnsi="SimSun" w:eastAsia="SimSun" w:cs="SimSun"/>
+          <w:color w:val="000000"/>
+          <w:kern w:val="0"/>
+          <w:sz w:val="20"/>
+          <w:szCs w:val="20"/>
+          <w:lang w:val="en-US" w:eastAsia="zh-CN" w:bidi="ar"/>
+        </w:rPr>
+        <w:t/>
+      </w:r>
+    </w:p>
+    <w:p>
+      <w:pPr>
+        <w:numPr>
+          <w:ilvl w:val="0"/>
+          <w:numId w:val="0"/>
+        </w:numPr>
+        <w:rPr>
+          <w:rFonts w:hint="default" w:ascii="SimSun" w:hAnsi="SimSun" w:eastAsia="SimSun"/>
+          <w:sz w:val="24"/>
+          <w:szCs w:val="24"/>
+          <w:lang w:val="en-IN"/>
+        </w:rPr>
+      </w:pPr>
+      <w:r>
+        <w:rPr>
+          <w:rFonts w:hint="default" w:ascii="SimSun" w:hAnsi="SimSun" w:eastAsia="SimSun"/>
+          <w:sz w:val="24"/>
+          <w:szCs w:val="24"/>
+          <w:lang w:val="en-IN"/>
+        </w:rPr>
+        <w:t>class Animal:</w:t>
+      </w:r>
+    </w:p>
+    <w:p>
+      <w:pPr>
+        <w:numPr>
+          <w:ilvl w:val="0"/>
+          <w:numId w:val="0"/>
+        </w:numPr>
+        <w:rPr>
+          <w:rFonts w:hint="default" w:ascii="SimSun" w:hAnsi="SimSun" w:eastAsia="SimSun"/>
+          <w:sz w:val="24"/>
+          <w:szCs w:val="24"/>
+          <w:lang w:val="en-IN"/>
+        </w:rPr>
+      </w:pPr>
+      <w:r>
+        <w:rPr>
+          <w:rFonts w:hint="default" w:ascii="SimSun" w:hAnsi="SimSun" w:eastAsia="SimSun"/>
+          <w:sz w:val="24"/>
+          <w:szCs w:val="24"/>
+          <w:lang w:val="en-IN"/>
+        </w:rPr>
+        <w:t xml:space="preserve">    def make_sound(self):</w:t>
+      </w:r>
+    </w:p>
+    <w:p>
+      <w:pPr>
+        <w:numPr>
+          <w:ilvl w:val="0"/>
+          <w:numId w:val="0"/>
+        </w:numPr>
+        <w:rPr>
+          <w:rFonts w:hint="default" w:ascii="SimSun" w:hAnsi="SimSun" w:eastAsia="SimSun"/>
+          <w:sz w:val="24"/>
+          <w:szCs w:val="24"/>
+          <w:lang w:val="en-IN"/>
+        </w:rPr>
+      </w:pPr>
+      <w:r>
+        <w:rPr>
+          <w:rFonts w:hint="default" w:ascii="SimSun" w:hAnsi="SimSun" w:eastAsia="SimSun"/>
+          <w:sz w:val="24"/>
+          <w:szCs w:val="24"/>
+          <w:lang w:val="en-IN"/>
+        </w:rPr>
+        <w:t xml:space="preserve">        print("Generic animal sound")</w:t>
+      </w:r>
+    </w:p>
+    <w:p>
+      <w:pPr>
+        <w:numPr>
+          <w:ilvl w:val="0"/>
+          <w:numId w:val="0"/>
+        </w:numPr>
+        <w:rPr>
+          <w:rFonts w:hint="default" w:ascii="SimSun" w:hAnsi="SimSun" w:eastAsia="SimSun"/>
+          <w:sz w:val="24"/>
+          <w:szCs w:val="24"/>
+          <w:lang w:val="en-IN"/>
+        </w:rPr>
+      </w:pPr>
+    </w:p>
+    <w:p>
+      <w:pPr>
+        <w:numPr>
+          <w:ilvl w:val="0"/>
+          <w:numId w:val="0"/>
+        </w:numPr>
+        <w:rPr>
+          <w:rFonts w:hint="default" w:ascii="SimSun" w:hAnsi="SimSun" w:eastAsia="SimSun"/>
+          <w:sz w:val="24"/>
+          <w:szCs w:val="24"/>
+          <w:lang w:val="en-IN"/>
+        </w:rPr>
+      </w:pPr>
+      <w:r>
+        <w:rPr>
+          <w:rFonts w:hint="default" w:ascii="SimSun" w:hAnsi="SimSun" w:eastAsia="SimSun"/>
+          <w:sz w:val="24"/>
+          <w:szCs w:val="24"/>
+          <w:lang w:val="en-IN"/>
+        </w:rPr>
+        <w:t>class Dog(Animal):</w:t>
+      </w:r>
+    </w:p>
+    <w:p>
+      <w:pPr>
+        <w:numPr>
+          <w:ilvl w:val="0"/>
+          <w:numId w:val="0"/>
+        </w:numPr>
+        <w:rPr>
+          <w:rFonts w:hint="default" w:ascii="SimSun" w:hAnsi="SimSun" w:eastAsia="SimSun"/>
+          <w:sz w:val="24"/>
+          <w:szCs w:val="24"/>
+          <w:lang w:val="en-IN"/>
+        </w:rPr>
+      </w:pPr>
+      <w:r>
+        <w:rPr>
+          <w:rFonts w:hint="default" w:ascii="SimSun" w:hAnsi="SimSun" w:eastAsia="SimSun"/>
+          <w:sz w:val="24"/>
+          <w:szCs w:val="24"/>
+          <w:lang w:val="en-IN"/>
+        </w:rPr>
+        <w:t xml:space="preserve">    def make_sound(self):</w:t>
+      </w:r>
+    </w:p>
+    <w:p>
+      <w:pPr>
+        <w:numPr>
+          <w:ilvl w:val="0"/>
+          <w:numId w:val="0"/>
+        </w:numPr>
+        <w:rPr>
+          <w:rFonts w:hint="default" w:ascii="SimSun" w:hAnsi="SimSun" w:eastAsia="SimSun"/>
+          <w:sz w:val="24"/>
+          <w:szCs w:val="24"/>
+          <w:lang w:val="en-IN"/>
+        </w:rPr>
+      </w:pPr>
+      <w:r>
+        <w:rPr>
+          <w:rFonts w:hint="default" w:ascii="SimSun" w:hAnsi="SimSun" w:eastAsia="SimSun"/>
+          <w:sz w:val="24"/>
+          <w:szCs w:val="24"/>
+          <w:lang w:val="en-IN"/>
+        </w:rPr>
+        <w:t xml:space="preserve">        print("Woof!")</w:t>
+      </w:r>
+    </w:p>
+    <w:p>
+      <w:pPr>
+        <w:numPr>
+          <w:ilvl w:val="0"/>
+          <w:numId w:val="0"/>
+        </w:numPr>
+        <w:rPr>
+          <w:rFonts w:hint="default" w:ascii="SimSun" w:hAnsi="SimSun" w:eastAsia="SimSun"/>
+          <w:sz w:val="24"/>
+          <w:szCs w:val="24"/>
+          <w:lang w:val="en-IN"/>
+        </w:rPr>
+      </w:pPr>
+    </w:p>
+    <w:p>
+      <w:pPr>
+        <w:numPr>
+          <w:ilvl w:val="0"/>
+          <w:numId w:val="0"/>
+        </w:numPr>
+        <w:rPr>
+          <w:rFonts w:hint="default" w:ascii="SimSun" w:hAnsi="SimSun" w:eastAsia="SimSun"/>
+          <w:sz w:val="24"/>
+          <w:szCs w:val="24"/>
+          <w:lang w:val="en-IN"/>
+        </w:rPr>
+      </w:pPr>
+      <w:r>
+        <w:rPr>
+          <w:rFonts w:hint="default" w:ascii="SimSun" w:hAnsi="SimSun" w:eastAsia="SimSun"/>
+          <w:sz w:val="24"/>
+          <w:szCs w:val="24"/>
+          <w:lang w:val="en-IN"/>
+        </w:rPr>
+        <w:t># Creating instances</w:t>
+      </w:r>
+    </w:p>
+    <w:p>
+      <w:pPr>
+        <w:numPr>
+          <w:ilvl w:val="0"/>
+          <w:numId w:val="0"/>
+        </w:numPr>
+        <w:rPr>
+          <w:rFonts w:hint="default" w:ascii="SimSun" w:hAnsi="SimSun" w:eastAsia="SimSun"/>
+          <w:sz w:val="24"/>
+          <w:szCs w:val="24"/>
+          <w:lang w:val="en-IN"/>
+        </w:rPr>
+      </w:pPr>
+      <w:r>
+        <w:rPr>
+          <w:rFonts w:hint="default" w:ascii="SimSun" w:hAnsi="SimSun" w:eastAsia="SimSun"/>
+          <w:sz w:val="24"/>
+          <w:szCs w:val="24"/>
+          <w:lang w:val="en-IN"/>
+        </w:rPr>
+        <w:t>generic_animal = Animal()</w:t>
+      </w:r>
+    </w:p>
+    <w:p>
+      <w:pPr>
+        <w:numPr>
+          <w:ilvl w:val="0"/>
+          <w:numId w:val="0"/>
+        </w:numPr>
+        <w:rPr>
+          <w:rFonts w:hint="default" w:ascii="SimSun" w:hAnsi="SimSun" w:eastAsia="SimSun"/>
+          <w:sz w:val="24"/>
+          <w:szCs w:val="24"/>
+          <w:lang w:val="en-IN"/>
+        </w:rPr>
+      </w:pPr>
+      <w:r>
+        <w:rPr>
+          <w:rFonts w:hint="default" w:ascii="SimSun" w:hAnsi="SimSun" w:eastAsia="SimSun"/>
+          <w:sz w:val="24"/>
+          <w:szCs w:val="24"/>
+          <w:lang w:val="en-IN"/>
+        </w:rPr>
+        <w:t>dog = Dog()</w:t>
+      </w:r>
+    </w:p>
+    <w:p>
+      <w:pPr>
+        <w:numPr>
+          <w:ilvl w:val="0"/>
+          <w:numId w:val="0"/>
+        </w:numPr>
+        <w:rPr>
+          <w:rFonts w:hint="default" w:ascii="SimSun" w:hAnsi="SimSun" w:eastAsia="SimSun"/>
+          <w:sz w:val="24"/>
+          <w:szCs w:val="24"/>
+          <w:lang w:val="en-IN"/>
+        </w:rPr>
+      </w:pPr>
+    </w:p>
+    <w:p>
+      <w:pPr>
+        <w:numPr>
+          <w:ilvl w:val="0"/>
+          <w:numId w:val="0"/>
+        </w:numPr>
+        <w:rPr>
+          <w:rFonts w:hint="default" w:ascii="SimSun" w:hAnsi="SimSun" w:eastAsia="SimSun"/>
+          <w:sz w:val="24"/>
+          <w:szCs w:val="24"/>
+          <w:lang w:val="en-IN"/>
+        </w:rPr>
+      </w:pPr>
+      <w:r>
+        <w:rPr>
+          <w:rFonts w:hint="default" w:ascii="SimSun" w:hAnsi="SimSun" w:eastAsia="SimSun"/>
+          <w:sz w:val="24"/>
+          <w:szCs w:val="24"/>
+          <w:lang w:val="en-IN"/>
+        </w:rPr>
+        <w:t># Calling the make_sound method</w:t>
+      </w:r>
+    </w:p>
+    <w:p>
+      <w:pPr>
+        <w:numPr>
+          <w:ilvl w:val="0"/>
+          <w:numId w:val="0"/>
+        </w:numPr>
+        <w:rPr>
+          <w:rFonts w:hint="default" w:ascii="SimSun" w:hAnsi="SimSun" w:eastAsia="SimSun"/>
+          <w:sz w:val="24"/>
+          <w:szCs w:val="24"/>
+          <w:lang w:val="en-IN"/>
+        </w:rPr>
+      </w:pPr>
+      <w:r>
+        <w:rPr>
+          <w:rFonts w:hint="default" w:ascii="SimSun" w:hAnsi="SimSun" w:eastAsia="SimSun"/>
+          <w:sz w:val="24"/>
+          <w:szCs w:val="24"/>
+          <w:lang w:val="en-IN"/>
+        </w:rPr>
+        <w:t>generic_animal.make_sound()  # Output: Generic animal sound</w:t>
+      </w:r>
+    </w:p>
+    <w:p>
+      <w:pPr>
+        <w:numPr>
+          <w:ilvl w:val="0"/>
+          <w:numId w:val="0"/>
+        </w:numPr>
+        <w:rPr>
+          <w:rFonts w:hint="default" w:ascii="SimSun" w:hAnsi="SimSun" w:eastAsia="SimSun"/>
+          <w:sz w:val="24"/>
+          <w:szCs w:val="24"/>
+          <w:lang w:val="en-IN"/>
+        </w:rPr>
+      </w:pPr>
+      <w:r>
+        <w:rPr>
+          <w:rFonts w:hint="default" w:ascii="SimSun" w:hAnsi="SimSun" w:eastAsia="SimSun"/>
+          <w:sz w:val="24"/>
+          <w:szCs w:val="24"/>
+          <w:lang w:val="en-IN"/>
+        </w:rPr>
+        <w:t>dog.make_sound()             # Output: Woof!</w:t>
+      </w:r>
+    </w:p>
+    <w:p>
+      <w:pPr>
+        <w:numPr>
+          <w:ilvl w:val="0"/>
+          <w:numId w:val="0"/>
+        </w:numPr>
+        <w:rPr>
+          <w:rFonts w:hint="default" w:ascii="SimSun" w:hAnsi="SimSun" w:eastAsia="SimSun" w:cs="SimSun"/>
+          <w:sz w:val="24"/>
+          <w:szCs w:val="24"/>
+          <w:lang w:val="en-IN"/>
+        </w:rPr>
+      </w:pPr>
+      <w:r>
+        <w:rPr>
+          <w:rFonts w:hint="default" w:ascii="SimSun" w:hAnsi="SimSun" w:eastAsia="SimSun" w:cs="SimSun"/>
+          <w:sz w:val="24"/>
+          <w:szCs w:val="24"/>
+          <w:lang w:val="en-IN"/>
+        </w:rPr>
+        <w:t xml:space="preserve">  </w:t>
+      </w:r>
+    </w:p>
+    <w:p>
+      <w:pPr>
+        <w:numPr>
+          <w:ilvl w:val="0"/>
+          <w:numId w:val="0"/>
+        </w:numPr>
+        <w:rPr>
+          <w:rFonts w:hint="default" w:ascii="SimSun" w:hAnsi="SimSun" w:eastAsia="SimSun" w:cs="SimSun"/>
+          <w:sz w:val="24"/>
+          <w:szCs w:val="24"/>
+          <w:lang w:val="en-IN"/>
+        </w:rPr>
+      </w:pPr>
+    </w:p>
+    <w:p>
+      <w:pPr>
+        <w:numPr>
+          <w:ilvl w:val="0"/>
+          <w:numId w:val="0"/>
+        </w:numPr>
+        <w:rPr>
+          <w:rFonts w:hint="default" w:ascii="SimSun" w:hAnsi="SimSun" w:eastAsia="SimSun"/>
+          <w:sz w:val="24"/>
+          <w:szCs w:val="24"/>
+          <w:lang w:val="en-IN"/>
+        </w:rPr>
+      </w:pPr>
+      <w:r>
+        <w:rPr>
+          <w:rFonts w:hint="default" w:ascii="SimSun" w:hAnsi="SimSun" w:eastAsia="SimSun"/>
+          <w:sz w:val="24"/>
+          <w:szCs w:val="24"/>
+          <w:lang w:val="en-IN"/>
+        </w:rPr>
+        <w:t xml:space="preserve">Base Class (Animal): Defines a method make_sound that prints “Generic animal sound”. Subclass (Dog): Inherits from Animal. Overrides the make_sound method to print “Woof!”. </w:t>
+      </w:r>
+    </w:p>
+    <w:p>
+      <w:pPr>
+        <w:numPr>
+          <w:ilvl w:val="0"/>
+          <w:numId w:val="0"/>
+        </w:numPr>
+        <w:rPr>
+          <w:rFonts w:hint="default" w:ascii="SimSun" w:hAnsi="SimSun" w:eastAsia="SimSun" w:cs="SimSun"/>
+          <w:sz w:val="24"/>
+          <w:szCs w:val="24"/>
+          <w:lang w:val="en-IN"/>
+        </w:rPr>
+      </w:pPr>
+      <w:r>
+        <w:rPr>
+          <w:rFonts w:hint="default" w:ascii="SimSun" w:hAnsi="SimSun" w:eastAsia="SimSun"/>
+          <w:sz w:val="24"/>
+          <w:szCs w:val="24"/>
+          <w:lang w:val="en-IN"/>
+        </w:rPr>
+        <w:t xml:space="preserve"> Dynamic Behavior: When make_sound is called on an instance of Dog, the overridden method in the Dog class is executed. When make_sound is called on an instance of Animal, the method in the Animal class is executed</w:t>
+      </w:r>
+    </w:p>
+    <w:p>
+      <w:pPr>
+        <w:numPr>
+          <w:ilvl w:val="0"/>
+          <w:numId w:val="0"/>
+        </w:numPr>
+        <w:rPr>
+          <w:rFonts w:hint="default" w:ascii="SimSun" w:hAnsi="SimSun" w:eastAsia="SimSun" w:cs="SimSun"/>
+          <w:sz w:val="24"/>
+          <w:szCs w:val="24"/>
+          <w:lang w:val="en-IN"/>
+        </w:rPr>
+      </w:pPr>
       <w:bookmarkStart w:id="0" w:name="_GoBack"/>
       <w:bookmarkEnd w:id="0"/>
     </w:p>
@@ -1511,6 +2689,41 @@
       </w:tblCellMar>
     </w:tblPr>
   </w:style>
+  <w:style w:type="character" w:styleId="4">
+    <w:name w:val="HTML Code"/>
+    <w:basedOn w:val="2"/>
+    <w:uiPriority w:val="0"/>
+    <w:rPr>
+      <w:rFonts w:ascii="Courier New" w:hAnsi="Courier New" w:cs="Courier New"/>
+      <w:sz w:val="20"/>
+      <w:szCs w:val="20"/>
+    </w:rPr>
+  </w:style>
+  <w:style w:type="paragraph" w:styleId="5">
+    <w:name w:val="Normal (Web)"/>
+    <w:uiPriority w:val="0"/>
+    <w:pPr>
+      <w:spacing w:before="0" w:beforeAutospacing="1" w:after="0" w:afterAutospacing="1"/>
+      <w:ind w:left="0" w:right="0"/>
+      <w:jc w:val="left"/>
+    </w:pPr>
+    <w:rPr>
+      <w:kern w:val="0"/>
+      <w:sz w:val="24"/>
+      <w:szCs w:val="24"/>
+      <w:lang w:val="en-US" w:eastAsia="zh-CN" w:bidi="ar"/>
+    </w:rPr>
+  </w:style>
+  <w:style w:type="character" w:styleId="6">
+    <w:name w:val="Strong"/>
+    <w:basedOn w:val="2"/>
+    <w:qFormat/>
+    <w:uiPriority w:val="0"/>
+    <w:rPr>
+      <w:b/>
+      <w:bCs/>
+    </w:rPr>
+  </w:style>
 </w:styles>
 </file>
 

</xml_diff>